<commit_message>
JSON Serializer: The AddTransient is not necessary for the JsonSerializer.
</commit_message>
<xml_diff>
--- a/Tips.JsonSerializer/docs/Create a custom JSON Serialization Binder to resolve Derived Types.docx
+++ b/Tips.JsonSerializer/docs/Create a custom JSON Serialization Binder to resolve Derived Types.docx
@@ -6682,11 +6682,92 @@
         </w:rPr>
         <w:t xml:space="preserve">            </w:t>
       </w:r>
-      <w:proofErr w:type="spellStart"/>
-      <w:r>
-        <w:rPr>
-          <w:rFonts w:ascii="Consolas" w:hAnsi="Consolas" w:cs="Consolas"/>
-          <w:color w:val="000000"/>
+      <w:r>
+        <w:rPr>
+          <w:rFonts w:ascii="Consolas" w:hAnsi="Consolas" w:cs="Consolas"/>
+          <w:color w:val="008000"/>
+          <w:sz w:val="19"/>
+          <w:szCs w:val="19"/>
+        </w:rPr>
+        <w:t xml:space="preserve">// The </w:t>
+      </w:r>
+      <w:proofErr w:type="spellStart"/>
+      <w:r>
+        <w:rPr>
+          <w:rFonts w:ascii="Consolas" w:hAnsi="Consolas" w:cs="Consolas"/>
+          <w:color w:val="008000"/>
+          <w:sz w:val="19"/>
+          <w:szCs w:val="19"/>
+        </w:rPr>
+        <w:t>AddTransient</w:t>
+      </w:r>
+      <w:proofErr w:type="spellEnd"/>
+      <w:r>
+        <w:rPr>
+          <w:rFonts w:ascii="Consolas" w:hAnsi="Consolas" w:cs="Consolas"/>
+          <w:color w:val="008000"/>
+          <w:sz w:val="19"/>
+          <w:szCs w:val="19"/>
+        </w:rPr>
+        <w:t xml:space="preserve"> is not necessary for the </w:t>
+      </w:r>
+      <w:proofErr w:type="spellStart"/>
+      <w:r>
+        <w:rPr>
+          <w:rFonts w:ascii="Consolas" w:hAnsi="Consolas" w:cs="Consolas"/>
+          <w:color w:val="008000"/>
+          <w:sz w:val="19"/>
+          <w:szCs w:val="19"/>
+        </w:rPr>
+        <w:t>JsonSerializer</w:t>
+      </w:r>
+      <w:proofErr w:type="spellEnd"/>
+      <w:r>
+        <w:rPr>
+          <w:rFonts w:ascii="Consolas" w:hAnsi="Consolas" w:cs="Consolas"/>
+          <w:color w:val="008000"/>
+          <w:sz w:val="19"/>
+          <w:szCs w:val="19"/>
+        </w:rPr>
+        <w:t>.</w:t>
+      </w:r>
+    </w:p>
+    <w:p>
+      <w:pPr>
+        <w:autoSpaceDE w:val="0"/>
+        <w:autoSpaceDN w:val="0"/>
+        <w:adjustRightInd w:val="0"/>
+        <w:spacing w:after="0" w:line="240" w:lineRule="auto"/>
+        <w:rPr>
+          <w:rFonts w:ascii="Consolas" w:hAnsi="Consolas" w:cs="Consolas"/>
+          <w:color w:val="000000"/>
+          <w:sz w:val="19"/>
+          <w:szCs w:val="19"/>
+        </w:rPr>
+      </w:pPr>
+      <w:r>
+        <w:rPr>
+          <w:rFonts w:ascii="Consolas" w:hAnsi="Consolas" w:cs="Consolas"/>
+          <w:color w:val="000000"/>
+          <w:sz w:val="19"/>
+          <w:szCs w:val="19"/>
+        </w:rPr>
+        <w:t xml:space="preserve">            </w:t>
+      </w:r>
+      <w:r>
+        <w:rPr>
+          <w:rFonts w:ascii="Consolas" w:hAnsi="Consolas" w:cs="Consolas"/>
+          <w:color w:val="008000"/>
+          <w:sz w:val="19"/>
+          <w:szCs w:val="19"/>
+        </w:rPr>
+        <w:t>//</w:t>
+      </w:r>
+      <w:proofErr w:type="spellStart"/>
+      <w:r>
+        <w:rPr>
+          <w:rFonts w:ascii="Consolas" w:hAnsi="Consolas" w:cs="Consolas"/>
+          <w:color w:val="008000"/>
           <w:sz w:val="19"/>
           <w:szCs w:val="19"/>
         </w:rPr>
@@ -6696,7 +6777,7 @@
       <w:r>
         <w:rPr>
           <w:rFonts w:ascii="Consolas" w:hAnsi="Consolas" w:cs="Consolas"/>
-          <w:color w:val="000000"/>
+          <w:color w:val="008000"/>
           <w:sz w:val="19"/>
           <w:szCs w:val="19"/>
         </w:rPr>
@@ -6706,7 +6787,7 @@
       <w:r>
         <w:rPr>
           <w:rFonts w:ascii="Consolas" w:hAnsi="Consolas" w:cs="Consolas"/>
-          <w:color w:val="000000"/>
+          <w:color w:val="008000"/>
           <w:sz w:val="19"/>
           <w:szCs w:val="19"/>
         </w:rPr>
@@ -6716,7 +6797,7 @@
       <w:r>
         <w:rPr>
           <w:rFonts w:ascii="Consolas" w:hAnsi="Consolas" w:cs="Consolas"/>
-          <w:color w:val="000000"/>
+          <w:color w:val="008000"/>
           <w:sz w:val="19"/>
           <w:szCs w:val="19"/>
         </w:rPr>
@@ -6745,11 +6826,20 @@
         </w:rPr>
         <w:t xml:space="preserve">            </w:t>
       </w:r>
-      <w:proofErr w:type="spellStart"/>
-      <w:r>
-        <w:rPr>
-          <w:rFonts w:ascii="Consolas" w:hAnsi="Consolas" w:cs="Consolas"/>
-          <w:color w:val="000000"/>
+      <w:r>
+        <w:rPr>
+          <w:rFonts w:ascii="Consolas" w:hAnsi="Consolas" w:cs="Consolas"/>
+          <w:color w:val="008000"/>
+          <w:sz w:val="19"/>
+          <w:szCs w:val="19"/>
+        </w:rPr>
+        <w:t>//</w:t>
+      </w:r>
+      <w:proofErr w:type="spellStart"/>
+      <w:r>
+        <w:rPr>
+          <w:rFonts w:ascii="Consolas" w:hAnsi="Consolas" w:cs="Consolas"/>
+          <w:color w:val="008000"/>
           <w:sz w:val="19"/>
           <w:szCs w:val="19"/>
         </w:rPr>
@@ -6759,7 +6849,7 @@
       <w:r>
         <w:rPr>
           <w:rFonts w:ascii="Consolas" w:hAnsi="Consolas" w:cs="Consolas"/>
-          <w:color w:val="000000"/>
+          <w:color w:val="008000"/>
           <w:sz w:val="19"/>
           <w:szCs w:val="19"/>
         </w:rPr>
@@ -6769,7 +6859,7 @@
       <w:r>
         <w:rPr>
           <w:rFonts w:ascii="Consolas" w:hAnsi="Consolas" w:cs="Consolas"/>
-          <w:color w:val="000000"/>
+          <w:color w:val="008000"/>
           <w:sz w:val="19"/>
           <w:szCs w:val="19"/>
         </w:rPr>
@@ -6779,7 +6869,7 @@
       <w:r>
         <w:rPr>
           <w:rFonts w:ascii="Consolas" w:hAnsi="Consolas" w:cs="Consolas"/>
-          <w:color w:val="000000"/>
+          <w:color w:val="008000"/>
           <w:sz w:val="19"/>
           <w:szCs w:val="19"/>
         </w:rPr>
@@ -6799,6 +6889,8 @@
           <w:szCs w:val="19"/>
         </w:rPr>
       </w:pPr>
+      <w:bookmarkStart w:id="0" w:name="_GoBack"/>
+      <w:bookmarkEnd w:id="0"/>
       <w:r>
         <w:rPr>
           <w:rFonts w:ascii="Consolas" w:hAnsi="Consolas" w:cs="Consolas"/>
@@ -7259,6 +7351,7 @@
           <w:sz w:val="19"/>
           <w:szCs w:val="19"/>
         </w:rPr>
+        <w:lastRenderedPageBreak/>
         <w:t xml:space="preserve">                </w:t>
       </w:r>
       <w:proofErr w:type="spellStart"/>
@@ -7313,7 +7406,6 @@
           <w:sz w:val="19"/>
           <w:szCs w:val="19"/>
         </w:rPr>
-        <w:lastRenderedPageBreak/>
         <w:t xml:space="preserve">            }</w:t>
       </w:r>
     </w:p>
@@ -9186,1768 +9278,6 @@
           <w:szCs w:val="19"/>
         </w:rPr>
         <w:t>"value 1001"</w:t>
-      </w:r>
-    </w:p>
-    <w:p>
-      <w:pPr>
-        <w:autoSpaceDE w:val="0"/>
-        <w:autoSpaceDN w:val="0"/>
-        <w:adjustRightInd w:val="0"/>
-        <w:spacing w:after="0" w:line="240" w:lineRule="auto"/>
-        <w:rPr>
-          <w:rFonts w:ascii="Consolas" w:hAnsi="Consolas" w:cs="Consolas"/>
-          <w:color w:val="000000"/>
-          <w:sz w:val="19"/>
-          <w:szCs w:val="19"/>
-        </w:rPr>
-      </w:pPr>
-      <w:r>
-        <w:rPr>
-          <w:rFonts w:ascii="Consolas" w:hAnsi="Consolas" w:cs="Consolas"/>
-          <w:color w:val="000000"/>
-          <w:sz w:val="19"/>
-          <w:szCs w:val="19"/>
-        </w:rPr>
-        <w:t xml:space="preserve">                    },</w:t>
-      </w:r>
-    </w:p>
-    <w:p>
-      <w:pPr>
-        <w:autoSpaceDE w:val="0"/>
-        <w:autoSpaceDN w:val="0"/>
-        <w:adjustRightInd w:val="0"/>
-        <w:spacing w:after="0" w:line="240" w:lineRule="auto"/>
-        <w:rPr>
-          <w:rFonts w:ascii="Consolas" w:hAnsi="Consolas" w:cs="Consolas"/>
-          <w:color w:val="000000"/>
-          <w:sz w:val="19"/>
-          <w:szCs w:val="19"/>
-        </w:rPr>
-      </w:pPr>
-      <w:r>
-        <w:rPr>
-          <w:rFonts w:ascii="Consolas" w:hAnsi="Consolas" w:cs="Consolas"/>
-          <w:color w:val="000000"/>
-          <w:sz w:val="19"/>
-          <w:szCs w:val="19"/>
-        </w:rPr>
-        <w:lastRenderedPageBreak/>
-        <w:t xml:space="preserve">                    </w:t>
-      </w:r>
-      <w:proofErr w:type="gramStart"/>
-      <w:r>
-        <w:rPr>
-          <w:rFonts w:ascii="Consolas" w:hAnsi="Consolas" w:cs="Consolas"/>
-          <w:color w:val="0000FF"/>
-          <w:sz w:val="19"/>
-          <w:szCs w:val="19"/>
-        </w:rPr>
-        <w:t>new</w:t>
-      </w:r>
-      <w:proofErr w:type="gramEnd"/>
-      <w:r>
-        <w:rPr>
-          <w:rFonts w:ascii="Consolas" w:hAnsi="Consolas" w:cs="Consolas"/>
-          <w:color w:val="000000"/>
-          <w:sz w:val="19"/>
-          <w:szCs w:val="19"/>
-        </w:rPr>
-        <w:t xml:space="preserve"> Product1</w:t>
-      </w:r>
-    </w:p>
-    <w:p>
-      <w:pPr>
-        <w:autoSpaceDE w:val="0"/>
-        <w:autoSpaceDN w:val="0"/>
-        <w:adjustRightInd w:val="0"/>
-        <w:spacing w:after="0" w:line="240" w:lineRule="auto"/>
-        <w:rPr>
-          <w:rFonts w:ascii="Consolas" w:hAnsi="Consolas" w:cs="Consolas"/>
-          <w:color w:val="000000"/>
-          <w:sz w:val="19"/>
-          <w:szCs w:val="19"/>
-        </w:rPr>
-      </w:pPr>
-      <w:r>
-        <w:rPr>
-          <w:rFonts w:ascii="Consolas" w:hAnsi="Consolas" w:cs="Consolas"/>
-          <w:color w:val="000000"/>
-          <w:sz w:val="19"/>
-          <w:szCs w:val="19"/>
-        </w:rPr>
-        <w:t xml:space="preserve">                    {</w:t>
-      </w:r>
-    </w:p>
-    <w:p>
-      <w:pPr>
-        <w:autoSpaceDE w:val="0"/>
-        <w:autoSpaceDN w:val="0"/>
-        <w:adjustRightInd w:val="0"/>
-        <w:spacing w:after="0" w:line="240" w:lineRule="auto"/>
-        <w:rPr>
-          <w:rFonts w:ascii="Consolas" w:hAnsi="Consolas" w:cs="Consolas"/>
-          <w:color w:val="000000"/>
-          <w:sz w:val="19"/>
-          <w:szCs w:val="19"/>
-        </w:rPr>
-      </w:pPr>
-      <w:r>
-        <w:rPr>
-          <w:rFonts w:ascii="Consolas" w:hAnsi="Consolas" w:cs="Consolas"/>
-          <w:color w:val="000000"/>
-          <w:sz w:val="19"/>
-          <w:szCs w:val="19"/>
-        </w:rPr>
-        <w:t xml:space="preserve">                        Id = 1002,</w:t>
-      </w:r>
-    </w:p>
-    <w:p>
-      <w:pPr>
-        <w:autoSpaceDE w:val="0"/>
-        <w:autoSpaceDN w:val="0"/>
-        <w:adjustRightInd w:val="0"/>
-        <w:spacing w:after="0" w:line="240" w:lineRule="auto"/>
-        <w:rPr>
-          <w:rFonts w:ascii="Consolas" w:hAnsi="Consolas" w:cs="Consolas"/>
-          <w:color w:val="000000"/>
-          <w:sz w:val="19"/>
-          <w:szCs w:val="19"/>
-        </w:rPr>
-      </w:pPr>
-      <w:r>
-        <w:rPr>
-          <w:rFonts w:ascii="Consolas" w:hAnsi="Consolas" w:cs="Consolas"/>
-          <w:color w:val="000000"/>
-          <w:sz w:val="19"/>
-          <w:szCs w:val="19"/>
-        </w:rPr>
-        <w:t xml:space="preserve">                        UniqueProperty1 = </w:t>
-      </w:r>
-      <w:r>
-        <w:rPr>
-          <w:rFonts w:ascii="Consolas" w:hAnsi="Consolas" w:cs="Consolas"/>
-          <w:color w:val="A31515"/>
-          <w:sz w:val="19"/>
-          <w:szCs w:val="19"/>
-        </w:rPr>
-        <w:t>"value 1002"</w:t>
-      </w:r>
-    </w:p>
-    <w:p>
-      <w:pPr>
-        <w:autoSpaceDE w:val="0"/>
-        <w:autoSpaceDN w:val="0"/>
-        <w:adjustRightInd w:val="0"/>
-        <w:spacing w:after="0" w:line="240" w:lineRule="auto"/>
-        <w:rPr>
-          <w:rFonts w:ascii="Consolas" w:hAnsi="Consolas" w:cs="Consolas"/>
-          <w:color w:val="000000"/>
-          <w:sz w:val="19"/>
-          <w:szCs w:val="19"/>
-        </w:rPr>
-      </w:pPr>
-      <w:r>
-        <w:rPr>
-          <w:rFonts w:ascii="Consolas" w:hAnsi="Consolas" w:cs="Consolas"/>
-          <w:color w:val="000000"/>
-          <w:sz w:val="19"/>
-          <w:szCs w:val="19"/>
-        </w:rPr>
-        <w:t xml:space="preserve">                    },</w:t>
-      </w:r>
-    </w:p>
-    <w:p>
-      <w:pPr>
-        <w:autoSpaceDE w:val="0"/>
-        <w:autoSpaceDN w:val="0"/>
-        <w:adjustRightInd w:val="0"/>
-        <w:spacing w:after="0" w:line="240" w:lineRule="auto"/>
-        <w:rPr>
-          <w:rFonts w:ascii="Consolas" w:hAnsi="Consolas" w:cs="Consolas"/>
-          <w:color w:val="000000"/>
-          <w:sz w:val="19"/>
-          <w:szCs w:val="19"/>
-        </w:rPr>
-      </w:pPr>
-      <w:r>
-        <w:rPr>
-          <w:rFonts w:ascii="Consolas" w:hAnsi="Consolas" w:cs="Consolas"/>
-          <w:color w:val="000000"/>
-          <w:sz w:val="19"/>
-          <w:szCs w:val="19"/>
-        </w:rPr>
-        <w:t xml:space="preserve">                    </w:t>
-      </w:r>
-      <w:proofErr w:type="gramStart"/>
-      <w:r>
-        <w:rPr>
-          <w:rFonts w:ascii="Consolas" w:hAnsi="Consolas" w:cs="Consolas"/>
-          <w:color w:val="0000FF"/>
-          <w:sz w:val="19"/>
-          <w:szCs w:val="19"/>
-        </w:rPr>
-        <w:t>new</w:t>
-      </w:r>
-      <w:proofErr w:type="gramEnd"/>
-      <w:r>
-        <w:rPr>
-          <w:rFonts w:ascii="Consolas" w:hAnsi="Consolas" w:cs="Consolas"/>
-          <w:color w:val="000000"/>
-          <w:sz w:val="19"/>
-          <w:szCs w:val="19"/>
-        </w:rPr>
-        <w:t xml:space="preserve"> Product1</w:t>
-      </w:r>
-    </w:p>
-    <w:p>
-      <w:pPr>
-        <w:autoSpaceDE w:val="0"/>
-        <w:autoSpaceDN w:val="0"/>
-        <w:adjustRightInd w:val="0"/>
-        <w:spacing w:after="0" w:line="240" w:lineRule="auto"/>
-        <w:rPr>
-          <w:rFonts w:ascii="Consolas" w:hAnsi="Consolas" w:cs="Consolas"/>
-          <w:color w:val="000000"/>
-          <w:sz w:val="19"/>
-          <w:szCs w:val="19"/>
-        </w:rPr>
-      </w:pPr>
-      <w:r>
-        <w:rPr>
-          <w:rFonts w:ascii="Consolas" w:hAnsi="Consolas" w:cs="Consolas"/>
-          <w:color w:val="000000"/>
-          <w:sz w:val="19"/>
-          <w:szCs w:val="19"/>
-        </w:rPr>
-        <w:t xml:space="preserve">                    {</w:t>
-      </w:r>
-    </w:p>
-    <w:p>
-      <w:pPr>
-        <w:autoSpaceDE w:val="0"/>
-        <w:autoSpaceDN w:val="0"/>
-        <w:adjustRightInd w:val="0"/>
-        <w:spacing w:after="0" w:line="240" w:lineRule="auto"/>
-        <w:rPr>
-          <w:rFonts w:ascii="Consolas" w:hAnsi="Consolas" w:cs="Consolas"/>
-          <w:color w:val="000000"/>
-          <w:sz w:val="19"/>
-          <w:szCs w:val="19"/>
-        </w:rPr>
-      </w:pPr>
-      <w:r>
-        <w:rPr>
-          <w:rFonts w:ascii="Consolas" w:hAnsi="Consolas" w:cs="Consolas"/>
-          <w:color w:val="000000"/>
-          <w:sz w:val="19"/>
-          <w:szCs w:val="19"/>
-        </w:rPr>
-        <w:t xml:space="preserve">                        Id = 1003,</w:t>
-      </w:r>
-    </w:p>
-    <w:p>
-      <w:pPr>
-        <w:autoSpaceDE w:val="0"/>
-        <w:autoSpaceDN w:val="0"/>
-        <w:adjustRightInd w:val="0"/>
-        <w:spacing w:after="0" w:line="240" w:lineRule="auto"/>
-        <w:rPr>
-          <w:rFonts w:ascii="Consolas" w:hAnsi="Consolas" w:cs="Consolas"/>
-          <w:color w:val="000000"/>
-          <w:sz w:val="19"/>
-          <w:szCs w:val="19"/>
-        </w:rPr>
-      </w:pPr>
-      <w:r>
-        <w:rPr>
-          <w:rFonts w:ascii="Consolas" w:hAnsi="Consolas" w:cs="Consolas"/>
-          <w:color w:val="000000"/>
-          <w:sz w:val="19"/>
-          <w:szCs w:val="19"/>
-        </w:rPr>
-        <w:t xml:space="preserve">                        UniqueProperty1 = </w:t>
-      </w:r>
-      <w:r>
-        <w:rPr>
-          <w:rFonts w:ascii="Consolas" w:hAnsi="Consolas" w:cs="Consolas"/>
-          <w:color w:val="A31515"/>
-          <w:sz w:val="19"/>
-          <w:szCs w:val="19"/>
-        </w:rPr>
-        <w:t>"value 1003"</w:t>
-      </w:r>
-    </w:p>
-    <w:p>
-      <w:pPr>
-        <w:autoSpaceDE w:val="0"/>
-        <w:autoSpaceDN w:val="0"/>
-        <w:adjustRightInd w:val="0"/>
-        <w:spacing w:after="0" w:line="240" w:lineRule="auto"/>
-        <w:rPr>
-          <w:rFonts w:ascii="Consolas" w:hAnsi="Consolas" w:cs="Consolas"/>
-          <w:color w:val="000000"/>
-          <w:sz w:val="19"/>
-          <w:szCs w:val="19"/>
-        </w:rPr>
-      </w:pPr>
-      <w:r>
-        <w:rPr>
-          <w:rFonts w:ascii="Consolas" w:hAnsi="Consolas" w:cs="Consolas"/>
-          <w:color w:val="000000"/>
-          <w:sz w:val="19"/>
-          <w:szCs w:val="19"/>
-        </w:rPr>
-        <w:t xml:space="preserve">                    }</w:t>
-      </w:r>
-    </w:p>
-    <w:p>
-      <w:pPr>
-        <w:autoSpaceDE w:val="0"/>
-        <w:autoSpaceDN w:val="0"/>
-        <w:adjustRightInd w:val="0"/>
-        <w:spacing w:after="0" w:line="240" w:lineRule="auto"/>
-        <w:rPr>
-          <w:rFonts w:ascii="Consolas" w:hAnsi="Consolas" w:cs="Consolas"/>
-          <w:color w:val="000000"/>
-          <w:sz w:val="19"/>
-          <w:szCs w:val="19"/>
-        </w:rPr>
-      </w:pPr>
-      <w:r>
-        <w:rPr>
-          <w:rFonts w:ascii="Consolas" w:hAnsi="Consolas" w:cs="Consolas"/>
-          <w:color w:val="000000"/>
-          <w:sz w:val="19"/>
-          <w:szCs w:val="19"/>
-        </w:rPr>
-        <w:t xml:space="preserve">                },</w:t>
-      </w:r>
-    </w:p>
-    <w:p>
-      <w:pPr>
-        <w:autoSpaceDE w:val="0"/>
-        <w:autoSpaceDN w:val="0"/>
-        <w:adjustRightInd w:val="0"/>
-        <w:spacing w:after="0" w:line="240" w:lineRule="auto"/>
-        <w:rPr>
-          <w:rFonts w:ascii="Consolas" w:hAnsi="Consolas" w:cs="Consolas"/>
-          <w:color w:val="000000"/>
-          <w:sz w:val="19"/>
-          <w:szCs w:val="19"/>
-        </w:rPr>
-      </w:pPr>
-      <w:r>
-        <w:rPr>
-          <w:rFonts w:ascii="Consolas" w:hAnsi="Consolas" w:cs="Consolas"/>
-          <w:color w:val="000000"/>
-          <w:sz w:val="19"/>
-          <w:szCs w:val="19"/>
-        </w:rPr>
-        <w:t xml:space="preserve">                </w:t>
-      </w:r>
-      <w:proofErr w:type="spellStart"/>
-      <w:r>
-        <w:rPr>
-          <w:rFonts w:ascii="Consolas" w:hAnsi="Consolas" w:cs="Consolas"/>
-          <w:color w:val="000000"/>
-          <w:sz w:val="19"/>
-          <w:szCs w:val="19"/>
-        </w:rPr>
-        <w:t>BList</w:t>
-      </w:r>
-      <w:proofErr w:type="spellEnd"/>
-      <w:r>
-        <w:rPr>
-          <w:rFonts w:ascii="Consolas" w:hAnsi="Consolas" w:cs="Consolas"/>
-          <w:color w:val="000000"/>
-          <w:sz w:val="19"/>
-          <w:szCs w:val="19"/>
-        </w:rPr>
-        <w:t xml:space="preserve"> = </w:t>
-      </w:r>
-      <w:r>
-        <w:rPr>
-          <w:rFonts w:ascii="Consolas" w:hAnsi="Consolas" w:cs="Consolas"/>
-          <w:color w:val="0000FF"/>
-          <w:sz w:val="19"/>
-          <w:szCs w:val="19"/>
-        </w:rPr>
-        <w:t>new</w:t>
-      </w:r>
-      <w:r>
-        <w:rPr>
-          <w:rFonts w:ascii="Consolas" w:hAnsi="Consolas" w:cs="Consolas"/>
-          <w:color w:val="000000"/>
-          <w:sz w:val="19"/>
-          <w:szCs w:val="19"/>
-        </w:rPr>
-        <w:t xml:space="preserve"> List&lt;Product2&gt;</w:t>
-      </w:r>
-    </w:p>
-    <w:p>
-      <w:pPr>
-        <w:autoSpaceDE w:val="0"/>
-        <w:autoSpaceDN w:val="0"/>
-        <w:adjustRightInd w:val="0"/>
-        <w:spacing w:after="0" w:line="240" w:lineRule="auto"/>
-        <w:rPr>
-          <w:rFonts w:ascii="Consolas" w:hAnsi="Consolas" w:cs="Consolas"/>
-          <w:color w:val="000000"/>
-          <w:sz w:val="19"/>
-          <w:szCs w:val="19"/>
-        </w:rPr>
-      </w:pPr>
-      <w:r>
-        <w:rPr>
-          <w:rFonts w:ascii="Consolas" w:hAnsi="Consolas" w:cs="Consolas"/>
-          <w:color w:val="000000"/>
-          <w:sz w:val="19"/>
-          <w:szCs w:val="19"/>
-        </w:rPr>
-        <w:t xml:space="preserve">                {</w:t>
-      </w:r>
-    </w:p>
-    <w:p>
-      <w:pPr>
-        <w:autoSpaceDE w:val="0"/>
-        <w:autoSpaceDN w:val="0"/>
-        <w:adjustRightInd w:val="0"/>
-        <w:spacing w:after="0" w:line="240" w:lineRule="auto"/>
-        <w:rPr>
-          <w:rFonts w:ascii="Consolas" w:hAnsi="Consolas" w:cs="Consolas"/>
-          <w:color w:val="000000"/>
-          <w:sz w:val="19"/>
-          <w:szCs w:val="19"/>
-        </w:rPr>
-      </w:pPr>
-      <w:r>
-        <w:rPr>
-          <w:rFonts w:ascii="Consolas" w:hAnsi="Consolas" w:cs="Consolas"/>
-          <w:color w:val="000000"/>
-          <w:sz w:val="19"/>
-          <w:szCs w:val="19"/>
-        </w:rPr>
-        <w:t xml:space="preserve">                    </w:t>
-      </w:r>
-      <w:proofErr w:type="gramStart"/>
-      <w:r>
-        <w:rPr>
-          <w:rFonts w:ascii="Consolas" w:hAnsi="Consolas" w:cs="Consolas"/>
-          <w:color w:val="0000FF"/>
-          <w:sz w:val="19"/>
-          <w:szCs w:val="19"/>
-        </w:rPr>
-        <w:t>new</w:t>
-      </w:r>
-      <w:proofErr w:type="gramEnd"/>
-      <w:r>
-        <w:rPr>
-          <w:rFonts w:ascii="Consolas" w:hAnsi="Consolas" w:cs="Consolas"/>
-          <w:color w:val="000000"/>
-          <w:sz w:val="19"/>
-          <w:szCs w:val="19"/>
-        </w:rPr>
-        <w:t xml:space="preserve"> Product2</w:t>
-      </w:r>
-    </w:p>
-    <w:p>
-      <w:pPr>
-        <w:autoSpaceDE w:val="0"/>
-        <w:autoSpaceDN w:val="0"/>
-        <w:adjustRightInd w:val="0"/>
-        <w:spacing w:after="0" w:line="240" w:lineRule="auto"/>
-        <w:rPr>
-          <w:rFonts w:ascii="Consolas" w:hAnsi="Consolas" w:cs="Consolas"/>
-          <w:color w:val="000000"/>
-          <w:sz w:val="19"/>
-          <w:szCs w:val="19"/>
-        </w:rPr>
-      </w:pPr>
-      <w:r>
-        <w:rPr>
-          <w:rFonts w:ascii="Consolas" w:hAnsi="Consolas" w:cs="Consolas"/>
-          <w:color w:val="000000"/>
-          <w:sz w:val="19"/>
-          <w:szCs w:val="19"/>
-        </w:rPr>
-        <w:t xml:space="preserve">                    {</w:t>
-      </w:r>
-    </w:p>
-    <w:p>
-      <w:pPr>
-        <w:autoSpaceDE w:val="0"/>
-        <w:autoSpaceDN w:val="0"/>
-        <w:adjustRightInd w:val="0"/>
-        <w:spacing w:after="0" w:line="240" w:lineRule="auto"/>
-        <w:rPr>
-          <w:rFonts w:ascii="Consolas" w:hAnsi="Consolas" w:cs="Consolas"/>
-          <w:color w:val="000000"/>
-          <w:sz w:val="19"/>
-          <w:szCs w:val="19"/>
-        </w:rPr>
-      </w:pPr>
-      <w:r>
-        <w:rPr>
-          <w:rFonts w:ascii="Consolas" w:hAnsi="Consolas" w:cs="Consolas"/>
-          <w:color w:val="000000"/>
-          <w:sz w:val="19"/>
-          <w:szCs w:val="19"/>
-        </w:rPr>
-        <w:t xml:space="preserve">                        Id = 2001,</w:t>
-      </w:r>
-    </w:p>
-    <w:p>
-      <w:pPr>
-        <w:autoSpaceDE w:val="0"/>
-        <w:autoSpaceDN w:val="0"/>
-        <w:adjustRightInd w:val="0"/>
-        <w:spacing w:after="0" w:line="240" w:lineRule="auto"/>
-        <w:rPr>
-          <w:rFonts w:ascii="Consolas" w:hAnsi="Consolas" w:cs="Consolas"/>
-          <w:color w:val="000000"/>
-          <w:sz w:val="19"/>
-          <w:szCs w:val="19"/>
-        </w:rPr>
-      </w:pPr>
-      <w:r>
-        <w:rPr>
-          <w:rFonts w:ascii="Consolas" w:hAnsi="Consolas" w:cs="Consolas"/>
-          <w:color w:val="000000"/>
-          <w:sz w:val="19"/>
-          <w:szCs w:val="19"/>
-        </w:rPr>
-        <w:t xml:space="preserve">                        UniqueProperty2 = </w:t>
-      </w:r>
-      <w:r>
-        <w:rPr>
-          <w:rFonts w:ascii="Consolas" w:hAnsi="Consolas" w:cs="Consolas"/>
-          <w:color w:val="A31515"/>
-          <w:sz w:val="19"/>
-          <w:szCs w:val="19"/>
-        </w:rPr>
-        <w:t>"value 2001"</w:t>
-      </w:r>
-    </w:p>
-    <w:p>
-      <w:pPr>
-        <w:autoSpaceDE w:val="0"/>
-        <w:autoSpaceDN w:val="0"/>
-        <w:adjustRightInd w:val="0"/>
-        <w:spacing w:after="0" w:line="240" w:lineRule="auto"/>
-        <w:rPr>
-          <w:rFonts w:ascii="Consolas" w:hAnsi="Consolas" w:cs="Consolas"/>
-          <w:color w:val="000000"/>
-          <w:sz w:val="19"/>
-          <w:szCs w:val="19"/>
-        </w:rPr>
-      </w:pPr>
-      <w:r>
-        <w:rPr>
-          <w:rFonts w:ascii="Consolas" w:hAnsi="Consolas" w:cs="Consolas"/>
-          <w:color w:val="000000"/>
-          <w:sz w:val="19"/>
-          <w:szCs w:val="19"/>
-        </w:rPr>
-        <w:t xml:space="preserve">                    },</w:t>
-      </w:r>
-    </w:p>
-    <w:p>
-      <w:pPr>
-        <w:autoSpaceDE w:val="0"/>
-        <w:autoSpaceDN w:val="0"/>
-        <w:adjustRightInd w:val="0"/>
-        <w:spacing w:after="0" w:line="240" w:lineRule="auto"/>
-        <w:rPr>
-          <w:rFonts w:ascii="Consolas" w:hAnsi="Consolas" w:cs="Consolas"/>
-          <w:color w:val="000000"/>
-          <w:sz w:val="19"/>
-          <w:szCs w:val="19"/>
-        </w:rPr>
-      </w:pPr>
-      <w:r>
-        <w:rPr>
-          <w:rFonts w:ascii="Consolas" w:hAnsi="Consolas" w:cs="Consolas"/>
-          <w:color w:val="000000"/>
-          <w:sz w:val="19"/>
-          <w:szCs w:val="19"/>
-        </w:rPr>
-        <w:t xml:space="preserve">                    </w:t>
-      </w:r>
-      <w:proofErr w:type="gramStart"/>
-      <w:r>
-        <w:rPr>
-          <w:rFonts w:ascii="Consolas" w:hAnsi="Consolas" w:cs="Consolas"/>
-          <w:color w:val="0000FF"/>
-          <w:sz w:val="19"/>
-          <w:szCs w:val="19"/>
-        </w:rPr>
-        <w:t>new</w:t>
-      </w:r>
-      <w:proofErr w:type="gramEnd"/>
-      <w:r>
-        <w:rPr>
-          <w:rFonts w:ascii="Consolas" w:hAnsi="Consolas" w:cs="Consolas"/>
-          <w:color w:val="000000"/>
-          <w:sz w:val="19"/>
-          <w:szCs w:val="19"/>
-        </w:rPr>
-        <w:t xml:space="preserve"> Product2</w:t>
-      </w:r>
-    </w:p>
-    <w:p>
-      <w:pPr>
-        <w:autoSpaceDE w:val="0"/>
-        <w:autoSpaceDN w:val="0"/>
-        <w:adjustRightInd w:val="0"/>
-        <w:spacing w:after="0" w:line="240" w:lineRule="auto"/>
-        <w:rPr>
-          <w:rFonts w:ascii="Consolas" w:hAnsi="Consolas" w:cs="Consolas"/>
-          <w:color w:val="000000"/>
-          <w:sz w:val="19"/>
-          <w:szCs w:val="19"/>
-        </w:rPr>
-      </w:pPr>
-      <w:r>
-        <w:rPr>
-          <w:rFonts w:ascii="Consolas" w:hAnsi="Consolas" w:cs="Consolas"/>
-          <w:color w:val="000000"/>
-          <w:sz w:val="19"/>
-          <w:szCs w:val="19"/>
-        </w:rPr>
-        <w:t xml:space="preserve">                    {</w:t>
-      </w:r>
-    </w:p>
-    <w:p>
-      <w:pPr>
-        <w:autoSpaceDE w:val="0"/>
-        <w:autoSpaceDN w:val="0"/>
-        <w:adjustRightInd w:val="0"/>
-        <w:spacing w:after="0" w:line="240" w:lineRule="auto"/>
-        <w:rPr>
-          <w:rFonts w:ascii="Consolas" w:hAnsi="Consolas" w:cs="Consolas"/>
-          <w:color w:val="000000"/>
-          <w:sz w:val="19"/>
-          <w:szCs w:val="19"/>
-        </w:rPr>
-      </w:pPr>
-      <w:r>
-        <w:rPr>
-          <w:rFonts w:ascii="Consolas" w:hAnsi="Consolas" w:cs="Consolas"/>
-          <w:color w:val="000000"/>
-          <w:sz w:val="19"/>
-          <w:szCs w:val="19"/>
-        </w:rPr>
-        <w:t xml:space="preserve">                        Id = 2002,</w:t>
-      </w:r>
-    </w:p>
-    <w:p>
-      <w:pPr>
-        <w:autoSpaceDE w:val="0"/>
-        <w:autoSpaceDN w:val="0"/>
-        <w:adjustRightInd w:val="0"/>
-        <w:spacing w:after="0" w:line="240" w:lineRule="auto"/>
-        <w:rPr>
-          <w:rFonts w:ascii="Consolas" w:hAnsi="Consolas" w:cs="Consolas"/>
-          <w:color w:val="000000"/>
-          <w:sz w:val="19"/>
-          <w:szCs w:val="19"/>
-        </w:rPr>
-      </w:pPr>
-      <w:r>
-        <w:rPr>
-          <w:rFonts w:ascii="Consolas" w:hAnsi="Consolas" w:cs="Consolas"/>
-          <w:color w:val="000000"/>
-          <w:sz w:val="19"/>
-          <w:szCs w:val="19"/>
-        </w:rPr>
-        <w:t xml:space="preserve">                        UniqueProperty2 = </w:t>
-      </w:r>
-      <w:r>
-        <w:rPr>
-          <w:rFonts w:ascii="Consolas" w:hAnsi="Consolas" w:cs="Consolas"/>
-          <w:color w:val="A31515"/>
-          <w:sz w:val="19"/>
-          <w:szCs w:val="19"/>
-        </w:rPr>
-        <w:t>"value 2002"</w:t>
-      </w:r>
-    </w:p>
-    <w:p>
-      <w:pPr>
-        <w:autoSpaceDE w:val="0"/>
-        <w:autoSpaceDN w:val="0"/>
-        <w:adjustRightInd w:val="0"/>
-        <w:spacing w:after="0" w:line="240" w:lineRule="auto"/>
-        <w:rPr>
-          <w:rFonts w:ascii="Consolas" w:hAnsi="Consolas" w:cs="Consolas"/>
-          <w:color w:val="000000"/>
-          <w:sz w:val="19"/>
-          <w:szCs w:val="19"/>
-        </w:rPr>
-      </w:pPr>
-      <w:r>
-        <w:rPr>
-          <w:rFonts w:ascii="Consolas" w:hAnsi="Consolas" w:cs="Consolas"/>
-          <w:color w:val="000000"/>
-          <w:sz w:val="19"/>
-          <w:szCs w:val="19"/>
-        </w:rPr>
-        <w:t xml:space="preserve">                    },</w:t>
-      </w:r>
-    </w:p>
-    <w:p>
-      <w:pPr>
-        <w:autoSpaceDE w:val="0"/>
-        <w:autoSpaceDN w:val="0"/>
-        <w:adjustRightInd w:val="0"/>
-        <w:spacing w:after="0" w:line="240" w:lineRule="auto"/>
-        <w:rPr>
-          <w:rFonts w:ascii="Consolas" w:hAnsi="Consolas" w:cs="Consolas"/>
-          <w:color w:val="000000"/>
-          <w:sz w:val="19"/>
-          <w:szCs w:val="19"/>
-        </w:rPr>
-      </w:pPr>
-      <w:r>
-        <w:rPr>
-          <w:rFonts w:ascii="Consolas" w:hAnsi="Consolas" w:cs="Consolas"/>
-          <w:color w:val="000000"/>
-          <w:sz w:val="19"/>
-          <w:szCs w:val="19"/>
-        </w:rPr>
-        <w:t xml:space="preserve">                    </w:t>
-      </w:r>
-      <w:proofErr w:type="gramStart"/>
-      <w:r>
-        <w:rPr>
-          <w:rFonts w:ascii="Consolas" w:hAnsi="Consolas" w:cs="Consolas"/>
-          <w:color w:val="0000FF"/>
-          <w:sz w:val="19"/>
-          <w:szCs w:val="19"/>
-        </w:rPr>
-        <w:t>new</w:t>
-      </w:r>
-      <w:proofErr w:type="gramEnd"/>
-      <w:r>
-        <w:rPr>
-          <w:rFonts w:ascii="Consolas" w:hAnsi="Consolas" w:cs="Consolas"/>
-          <w:color w:val="000000"/>
-          <w:sz w:val="19"/>
-          <w:szCs w:val="19"/>
-        </w:rPr>
-        <w:t xml:space="preserve"> Product2</w:t>
-      </w:r>
-    </w:p>
-    <w:p>
-      <w:pPr>
-        <w:autoSpaceDE w:val="0"/>
-        <w:autoSpaceDN w:val="0"/>
-        <w:adjustRightInd w:val="0"/>
-        <w:spacing w:after="0" w:line="240" w:lineRule="auto"/>
-        <w:rPr>
-          <w:rFonts w:ascii="Consolas" w:hAnsi="Consolas" w:cs="Consolas"/>
-          <w:color w:val="000000"/>
-          <w:sz w:val="19"/>
-          <w:szCs w:val="19"/>
-        </w:rPr>
-      </w:pPr>
-      <w:r>
-        <w:rPr>
-          <w:rFonts w:ascii="Consolas" w:hAnsi="Consolas" w:cs="Consolas"/>
-          <w:color w:val="000000"/>
-          <w:sz w:val="19"/>
-          <w:szCs w:val="19"/>
-        </w:rPr>
-        <w:t xml:space="preserve">                    {</w:t>
-      </w:r>
-    </w:p>
-    <w:p>
-      <w:pPr>
-        <w:autoSpaceDE w:val="0"/>
-        <w:autoSpaceDN w:val="0"/>
-        <w:adjustRightInd w:val="0"/>
-        <w:spacing w:after="0" w:line="240" w:lineRule="auto"/>
-        <w:rPr>
-          <w:rFonts w:ascii="Consolas" w:hAnsi="Consolas" w:cs="Consolas"/>
-          <w:color w:val="000000"/>
-          <w:sz w:val="19"/>
-          <w:szCs w:val="19"/>
-        </w:rPr>
-      </w:pPr>
-      <w:r>
-        <w:rPr>
-          <w:rFonts w:ascii="Consolas" w:hAnsi="Consolas" w:cs="Consolas"/>
-          <w:color w:val="000000"/>
-          <w:sz w:val="19"/>
-          <w:szCs w:val="19"/>
-        </w:rPr>
-        <w:t xml:space="preserve">                        Id = 2003,</w:t>
-      </w:r>
-    </w:p>
-    <w:p>
-      <w:pPr>
-        <w:autoSpaceDE w:val="0"/>
-        <w:autoSpaceDN w:val="0"/>
-        <w:adjustRightInd w:val="0"/>
-        <w:spacing w:after="0" w:line="240" w:lineRule="auto"/>
-        <w:rPr>
-          <w:rFonts w:ascii="Consolas" w:hAnsi="Consolas" w:cs="Consolas"/>
-          <w:color w:val="000000"/>
-          <w:sz w:val="19"/>
-          <w:szCs w:val="19"/>
-        </w:rPr>
-      </w:pPr>
-      <w:r>
-        <w:rPr>
-          <w:rFonts w:ascii="Consolas" w:hAnsi="Consolas" w:cs="Consolas"/>
-          <w:color w:val="000000"/>
-          <w:sz w:val="19"/>
-          <w:szCs w:val="19"/>
-        </w:rPr>
-        <w:t xml:space="preserve">                        UniqueProperty2 = </w:t>
-      </w:r>
-      <w:r>
-        <w:rPr>
-          <w:rFonts w:ascii="Consolas" w:hAnsi="Consolas" w:cs="Consolas"/>
-          <w:color w:val="A31515"/>
-          <w:sz w:val="19"/>
-          <w:szCs w:val="19"/>
-        </w:rPr>
-        <w:t>"value 2003"</w:t>
-      </w:r>
-    </w:p>
-    <w:p>
-      <w:pPr>
-        <w:autoSpaceDE w:val="0"/>
-        <w:autoSpaceDN w:val="0"/>
-        <w:adjustRightInd w:val="0"/>
-        <w:spacing w:after="0" w:line="240" w:lineRule="auto"/>
-        <w:rPr>
-          <w:rFonts w:ascii="Consolas" w:hAnsi="Consolas" w:cs="Consolas"/>
-          <w:color w:val="000000"/>
-          <w:sz w:val="19"/>
-          <w:szCs w:val="19"/>
-        </w:rPr>
-      </w:pPr>
-      <w:r>
-        <w:rPr>
-          <w:rFonts w:ascii="Consolas" w:hAnsi="Consolas" w:cs="Consolas"/>
-          <w:color w:val="000000"/>
-          <w:sz w:val="19"/>
-          <w:szCs w:val="19"/>
-        </w:rPr>
-        <w:t xml:space="preserve">                    }</w:t>
-      </w:r>
-    </w:p>
-    <w:p>
-      <w:pPr>
-        <w:autoSpaceDE w:val="0"/>
-        <w:autoSpaceDN w:val="0"/>
-        <w:adjustRightInd w:val="0"/>
-        <w:spacing w:after="0" w:line="240" w:lineRule="auto"/>
-        <w:rPr>
-          <w:rFonts w:ascii="Consolas" w:hAnsi="Consolas" w:cs="Consolas"/>
-          <w:color w:val="000000"/>
-          <w:sz w:val="19"/>
-          <w:szCs w:val="19"/>
-        </w:rPr>
-      </w:pPr>
-      <w:r>
-        <w:rPr>
-          <w:rFonts w:ascii="Consolas" w:hAnsi="Consolas" w:cs="Consolas"/>
-          <w:color w:val="000000"/>
-          <w:sz w:val="19"/>
-          <w:szCs w:val="19"/>
-        </w:rPr>
-        <w:t xml:space="preserve">                },</w:t>
-      </w:r>
-    </w:p>
-    <w:p>
-      <w:pPr>
-        <w:autoSpaceDE w:val="0"/>
-        <w:autoSpaceDN w:val="0"/>
-        <w:adjustRightInd w:val="0"/>
-        <w:spacing w:after="0" w:line="240" w:lineRule="auto"/>
-        <w:rPr>
-          <w:rFonts w:ascii="Consolas" w:hAnsi="Consolas" w:cs="Consolas"/>
-          <w:color w:val="000000"/>
-          <w:sz w:val="19"/>
-          <w:szCs w:val="19"/>
-        </w:rPr>
-      </w:pPr>
-      <w:r>
-        <w:rPr>
-          <w:rFonts w:ascii="Consolas" w:hAnsi="Consolas" w:cs="Consolas"/>
-          <w:color w:val="000000"/>
-          <w:sz w:val="19"/>
-          <w:szCs w:val="19"/>
-        </w:rPr>
-        <w:t xml:space="preserve">                </w:t>
-      </w:r>
-      <w:proofErr w:type="spellStart"/>
-      <w:r>
-        <w:rPr>
-          <w:rFonts w:ascii="Consolas" w:hAnsi="Consolas" w:cs="Consolas"/>
-          <w:color w:val="000000"/>
-          <w:sz w:val="19"/>
-          <w:szCs w:val="19"/>
-        </w:rPr>
-        <w:t>CList</w:t>
-      </w:r>
-      <w:proofErr w:type="spellEnd"/>
-      <w:r>
-        <w:rPr>
-          <w:rFonts w:ascii="Consolas" w:hAnsi="Consolas" w:cs="Consolas"/>
-          <w:color w:val="000000"/>
-          <w:sz w:val="19"/>
-          <w:szCs w:val="19"/>
-        </w:rPr>
-        <w:t xml:space="preserve"> = </w:t>
-      </w:r>
-      <w:r>
-        <w:rPr>
-          <w:rFonts w:ascii="Consolas" w:hAnsi="Consolas" w:cs="Consolas"/>
-          <w:color w:val="0000FF"/>
-          <w:sz w:val="19"/>
-          <w:szCs w:val="19"/>
-        </w:rPr>
-        <w:t>new</w:t>
-      </w:r>
-      <w:r>
-        <w:rPr>
-          <w:rFonts w:ascii="Consolas" w:hAnsi="Consolas" w:cs="Consolas"/>
-          <w:color w:val="000000"/>
-          <w:sz w:val="19"/>
-          <w:szCs w:val="19"/>
-        </w:rPr>
-        <w:t xml:space="preserve"> List&lt;Product&gt;</w:t>
-      </w:r>
-    </w:p>
-    <w:p>
-      <w:pPr>
-        <w:autoSpaceDE w:val="0"/>
-        <w:autoSpaceDN w:val="0"/>
-        <w:adjustRightInd w:val="0"/>
-        <w:spacing w:after="0" w:line="240" w:lineRule="auto"/>
-        <w:rPr>
-          <w:rFonts w:ascii="Consolas" w:hAnsi="Consolas" w:cs="Consolas"/>
-          <w:color w:val="000000"/>
-          <w:sz w:val="19"/>
-          <w:szCs w:val="19"/>
-        </w:rPr>
-      </w:pPr>
-      <w:r>
-        <w:rPr>
-          <w:rFonts w:ascii="Consolas" w:hAnsi="Consolas" w:cs="Consolas"/>
-          <w:color w:val="000000"/>
-          <w:sz w:val="19"/>
-          <w:szCs w:val="19"/>
-        </w:rPr>
-        <w:t xml:space="preserve">                {</w:t>
-      </w:r>
-    </w:p>
-    <w:p>
-      <w:pPr>
-        <w:autoSpaceDE w:val="0"/>
-        <w:autoSpaceDN w:val="0"/>
-        <w:adjustRightInd w:val="0"/>
-        <w:spacing w:after="0" w:line="240" w:lineRule="auto"/>
-        <w:rPr>
-          <w:rFonts w:ascii="Consolas" w:hAnsi="Consolas" w:cs="Consolas"/>
-          <w:color w:val="000000"/>
-          <w:sz w:val="19"/>
-          <w:szCs w:val="19"/>
-        </w:rPr>
-      </w:pPr>
-      <w:r>
-        <w:rPr>
-          <w:rFonts w:ascii="Consolas" w:hAnsi="Consolas" w:cs="Consolas"/>
-          <w:color w:val="000000"/>
-          <w:sz w:val="19"/>
-          <w:szCs w:val="19"/>
-        </w:rPr>
-        <w:t xml:space="preserve">                    </w:t>
-      </w:r>
-      <w:proofErr w:type="gramStart"/>
-      <w:r>
-        <w:rPr>
-          <w:rFonts w:ascii="Consolas" w:hAnsi="Consolas" w:cs="Consolas"/>
-          <w:color w:val="0000FF"/>
-          <w:sz w:val="19"/>
-          <w:szCs w:val="19"/>
-        </w:rPr>
-        <w:t>new</w:t>
-      </w:r>
-      <w:proofErr w:type="gramEnd"/>
-      <w:r>
-        <w:rPr>
-          <w:rFonts w:ascii="Consolas" w:hAnsi="Consolas" w:cs="Consolas"/>
-          <w:color w:val="000000"/>
-          <w:sz w:val="19"/>
-          <w:szCs w:val="19"/>
-        </w:rPr>
-        <w:t xml:space="preserve"> Product1</w:t>
-      </w:r>
-    </w:p>
-    <w:p>
-      <w:pPr>
-        <w:autoSpaceDE w:val="0"/>
-        <w:autoSpaceDN w:val="0"/>
-        <w:adjustRightInd w:val="0"/>
-        <w:spacing w:after="0" w:line="240" w:lineRule="auto"/>
-        <w:rPr>
-          <w:rFonts w:ascii="Consolas" w:hAnsi="Consolas" w:cs="Consolas"/>
-          <w:color w:val="000000"/>
-          <w:sz w:val="19"/>
-          <w:szCs w:val="19"/>
-        </w:rPr>
-      </w:pPr>
-      <w:r>
-        <w:rPr>
-          <w:rFonts w:ascii="Consolas" w:hAnsi="Consolas" w:cs="Consolas"/>
-          <w:color w:val="000000"/>
-          <w:sz w:val="19"/>
-          <w:szCs w:val="19"/>
-        </w:rPr>
-        <w:t xml:space="preserve">                    {</w:t>
-      </w:r>
-    </w:p>
-    <w:p>
-      <w:pPr>
-        <w:autoSpaceDE w:val="0"/>
-        <w:autoSpaceDN w:val="0"/>
-        <w:adjustRightInd w:val="0"/>
-        <w:spacing w:after="0" w:line="240" w:lineRule="auto"/>
-        <w:rPr>
-          <w:rFonts w:ascii="Consolas" w:hAnsi="Consolas" w:cs="Consolas"/>
-          <w:color w:val="000000"/>
-          <w:sz w:val="19"/>
-          <w:szCs w:val="19"/>
-        </w:rPr>
-      </w:pPr>
-      <w:r>
-        <w:rPr>
-          <w:rFonts w:ascii="Consolas" w:hAnsi="Consolas" w:cs="Consolas"/>
-          <w:color w:val="000000"/>
-          <w:sz w:val="19"/>
-          <w:szCs w:val="19"/>
-        </w:rPr>
-        <w:t xml:space="preserve">                        Id = 3001,</w:t>
-      </w:r>
-    </w:p>
-    <w:p>
-      <w:pPr>
-        <w:autoSpaceDE w:val="0"/>
-        <w:autoSpaceDN w:val="0"/>
-        <w:adjustRightInd w:val="0"/>
-        <w:spacing w:after="0" w:line="240" w:lineRule="auto"/>
-        <w:rPr>
-          <w:rFonts w:ascii="Consolas" w:hAnsi="Consolas" w:cs="Consolas"/>
-          <w:color w:val="000000"/>
-          <w:sz w:val="19"/>
-          <w:szCs w:val="19"/>
-        </w:rPr>
-      </w:pPr>
-      <w:r>
-        <w:rPr>
-          <w:rFonts w:ascii="Consolas" w:hAnsi="Consolas" w:cs="Consolas"/>
-          <w:color w:val="000000"/>
-          <w:sz w:val="19"/>
-          <w:szCs w:val="19"/>
-        </w:rPr>
-        <w:t xml:space="preserve">                        UniqueProperty1 = </w:t>
-      </w:r>
-      <w:r>
-        <w:rPr>
-          <w:rFonts w:ascii="Consolas" w:hAnsi="Consolas" w:cs="Consolas"/>
-          <w:color w:val="A31515"/>
-          <w:sz w:val="19"/>
-          <w:szCs w:val="19"/>
-        </w:rPr>
-        <w:t>"value 3001"</w:t>
-      </w:r>
-    </w:p>
-    <w:p>
-      <w:pPr>
-        <w:autoSpaceDE w:val="0"/>
-        <w:autoSpaceDN w:val="0"/>
-        <w:adjustRightInd w:val="0"/>
-        <w:spacing w:after="0" w:line="240" w:lineRule="auto"/>
-        <w:rPr>
-          <w:rFonts w:ascii="Consolas" w:hAnsi="Consolas" w:cs="Consolas"/>
-          <w:color w:val="000000"/>
-          <w:sz w:val="19"/>
-          <w:szCs w:val="19"/>
-        </w:rPr>
-      </w:pPr>
-      <w:r>
-        <w:rPr>
-          <w:rFonts w:ascii="Consolas" w:hAnsi="Consolas" w:cs="Consolas"/>
-          <w:color w:val="000000"/>
-          <w:sz w:val="19"/>
-          <w:szCs w:val="19"/>
-        </w:rPr>
-        <w:t xml:space="preserve">                    },</w:t>
-      </w:r>
-    </w:p>
-    <w:p>
-      <w:pPr>
-        <w:autoSpaceDE w:val="0"/>
-        <w:autoSpaceDN w:val="0"/>
-        <w:adjustRightInd w:val="0"/>
-        <w:spacing w:after="0" w:line="240" w:lineRule="auto"/>
-        <w:rPr>
-          <w:rFonts w:ascii="Consolas" w:hAnsi="Consolas" w:cs="Consolas"/>
-          <w:color w:val="000000"/>
-          <w:sz w:val="19"/>
-          <w:szCs w:val="19"/>
-        </w:rPr>
-      </w:pPr>
-      <w:r>
-        <w:rPr>
-          <w:rFonts w:ascii="Consolas" w:hAnsi="Consolas" w:cs="Consolas"/>
-          <w:color w:val="000000"/>
-          <w:sz w:val="19"/>
-          <w:szCs w:val="19"/>
-        </w:rPr>
-        <w:t xml:space="preserve">                    </w:t>
-      </w:r>
-      <w:proofErr w:type="gramStart"/>
-      <w:r>
-        <w:rPr>
-          <w:rFonts w:ascii="Consolas" w:hAnsi="Consolas" w:cs="Consolas"/>
-          <w:color w:val="0000FF"/>
-          <w:sz w:val="19"/>
-          <w:szCs w:val="19"/>
-        </w:rPr>
-        <w:t>new</w:t>
-      </w:r>
-      <w:proofErr w:type="gramEnd"/>
-      <w:r>
-        <w:rPr>
-          <w:rFonts w:ascii="Consolas" w:hAnsi="Consolas" w:cs="Consolas"/>
-          <w:color w:val="000000"/>
-          <w:sz w:val="19"/>
-          <w:szCs w:val="19"/>
-        </w:rPr>
-        <w:t xml:space="preserve"> Product2</w:t>
-      </w:r>
-    </w:p>
-    <w:p>
-      <w:pPr>
-        <w:autoSpaceDE w:val="0"/>
-        <w:autoSpaceDN w:val="0"/>
-        <w:adjustRightInd w:val="0"/>
-        <w:spacing w:after="0" w:line="240" w:lineRule="auto"/>
-        <w:rPr>
-          <w:rFonts w:ascii="Consolas" w:hAnsi="Consolas" w:cs="Consolas"/>
-          <w:color w:val="000000"/>
-          <w:sz w:val="19"/>
-          <w:szCs w:val="19"/>
-        </w:rPr>
-      </w:pPr>
-      <w:r>
-        <w:rPr>
-          <w:rFonts w:ascii="Consolas" w:hAnsi="Consolas" w:cs="Consolas"/>
-          <w:color w:val="000000"/>
-          <w:sz w:val="19"/>
-          <w:szCs w:val="19"/>
-        </w:rPr>
-        <w:t xml:space="preserve">                    {</w:t>
-      </w:r>
-    </w:p>
-    <w:p>
-      <w:pPr>
-        <w:autoSpaceDE w:val="0"/>
-        <w:autoSpaceDN w:val="0"/>
-        <w:adjustRightInd w:val="0"/>
-        <w:spacing w:after="0" w:line="240" w:lineRule="auto"/>
-        <w:rPr>
-          <w:rFonts w:ascii="Consolas" w:hAnsi="Consolas" w:cs="Consolas"/>
-          <w:color w:val="000000"/>
-          <w:sz w:val="19"/>
-          <w:szCs w:val="19"/>
-        </w:rPr>
-      </w:pPr>
-      <w:r>
-        <w:rPr>
-          <w:rFonts w:ascii="Consolas" w:hAnsi="Consolas" w:cs="Consolas"/>
-          <w:color w:val="000000"/>
-          <w:sz w:val="19"/>
-          <w:szCs w:val="19"/>
-        </w:rPr>
-        <w:t xml:space="preserve">                        Id = 3002,</w:t>
-      </w:r>
-    </w:p>
-    <w:p>
-      <w:pPr>
-        <w:autoSpaceDE w:val="0"/>
-        <w:autoSpaceDN w:val="0"/>
-        <w:adjustRightInd w:val="0"/>
-        <w:spacing w:after="0" w:line="240" w:lineRule="auto"/>
-        <w:rPr>
-          <w:rFonts w:ascii="Consolas" w:hAnsi="Consolas" w:cs="Consolas"/>
-          <w:color w:val="000000"/>
-          <w:sz w:val="19"/>
-          <w:szCs w:val="19"/>
-        </w:rPr>
-      </w:pPr>
-      <w:r>
-        <w:rPr>
-          <w:rFonts w:ascii="Consolas" w:hAnsi="Consolas" w:cs="Consolas"/>
-          <w:color w:val="000000"/>
-          <w:sz w:val="19"/>
-          <w:szCs w:val="19"/>
-        </w:rPr>
-        <w:t xml:space="preserve">                        UniqueProperty2 = </w:t>
-      </w:r>
-      <w:r>
-        <w:rPr>
-          <w:rFonts w:ascii="Consolas" w:hAnsi="Consolas" w:cs="Consolas"/>
-          <w:color w:val="A31515"/>
-          <w:sz w:val="19"/>
-          <w:szCs w:val="19"/>
-        </w:rPr>
-        <w:t>"value 3002"</w:t>
-      </w:r>
-    </w:p>
-    <w:p>
-      <w:pPr>
-        <w:autoSpaceDE w:val="0"/>
-        <w:autoSpaceDN w:val="0"/>
-        <w:adjustRightInd w:val="0"/>
-        <w:spacing w:after="0" w:line="240" w:lineRule="auto"/>
-        <w:rPr>
-          <w:rFonts w:ascii="Consolas" w:hAnsi="Consolas" w:cs="Consolas"/>
-          <w:color w:val="000000"/>
-          <w:sz w:val="19"/>
-          <w:szCs w:val="19"/>
-        </w:rPr>
-      </w:pPr>
-      <w:r>
-        <w:rPr>
-          <w:rFonts w:ascii="Consolas" w:hAnsi="Consolas" w:cs="Consolas"/>
-          <w:color w:val="000000"/>
-          <w:sz w:val="19"/>
-          <w:szCs w:val="19"/>
-        </w:rPr>
-        <w:t xml:space="preserve">                    },</w:t>
-      </w:r>
-    </w:p>
-    <w:p>
-      <w:pPr>
-        <w:autoSpaceDE w:val="0"/>
-        <w:autoSpaceDN w:val="0"/>
-        <w:adjustRightInd w:val="0"/>
-        <w:spacing w:after="0" w:line="240" w:lineRule="auto"/>
-        <w:rPr>
-          <w:rFonts w:ascii="Consolas" w:hAnsi="Consolas" w:cs="Consolas"/>
-          <w:color w:val="000000"/>
-          <w:sz w:val="19"/>
-          <w:szCs w:val="19"/>
-        </w:rPr>
-      </w:pPr>
-      <w:r>
-        <w:rPr>
-          <w:rFonts w:ascii="Consolas" w:hAnsi="Consolas" w:cs="Consolas"/>
-          <w:color w:val="000000"/>
-          <w:sz w:val="19"/>
-          <w:szCs w:val="19"/>
-        </w:rPr>
-        <w:t xml:space="preserve">                    </w:t>
-      </w:r>
-      <w:proofErr w:type="gramStart"/>
-      <w:r>
-        <w:rPr>
-          <w:rFonts w:ascii="Consolas" w:hAnsi="Consolas" w:cs="Consolas"/>
-          <w:color w:val="0000FF"/>
-          <w:sz w:val="19"/>
-          <w:szCs w:val="19"/>
-        </w:rPr>
-        <w:t>new</w:t>
-      </w:r>
-      <w:proofErr w:type="gramEnd"/>
-      <w:r>
-        <w:rPr>
-          <w:rFonts w:ascii="Consolas" w:hAnsi="Consolas" w:cs="Consolas"/>
-          <w:color w:val="000000"/>
-          <w:sz w:val="19"/>
-          <w:szCs w:val="19"/>
-        </w:rPr>
-        <w:t xml:space="preserve"> Product1</w:t>
-      </w:r>
-    </w:p>
-    <w:p>
-      <w:pPr>
-        <w:autoSpaceDE w:val="0"/>
-        <w:autoSpaceDN w:val="0"/>
-        <w:adjustRightInd w:val="0"/>
-        <w:spacing w:after="0" w:line="240" w:lineRule="auto"/>
-        <w:rPr>
-          <w:rFonts w:ascii="Consolas" w:hAnsi="Consolas" w:cs="Consolas"/>
-          <w:color w:val="000000"/>
-          <w:sz w:val="19"/>
-          <w:szCs w:val="19"/>
-        </w:rPr>
-      </w:pPr>
-      <w:r>
-        <w:rPr>
-          <w:rFonts w:ascii="Consolas" w:hAnsi="Consolas" w:cs="Consolas"/>
-          <w:color w:val="000000"/>
-          <w:sz w:val="19"/>
-          <w:szCs w:val="19"/>
-        </w:rPr>
-        <w:t xml:space="preserve">                    {</w:t>
-      </w:r>
-    </w:p>
-    <w:p>
-      <w:pPr>
-        <w:autoSpaceDE w:val="0"/>
-        <w:autoSpaceDN w:val="0"/>
-        <w:adjustRightInd w:val="0"/>
-        <w:spacing w:after="0" w:line="240" w:lineRule="auto"/>
-        <w:rPr>
-          <w:rFonts w:ascii="Consolas" w:hAnsi="Consolas" w:cs="Consolas"/>
-          <w:color w:val="000000"/>
-          <w:sz w:val="19"/>
-          <w:szCs w:val="19"/>
-        </w:rPr>
-      </w:pPr>
-      <w:r>
-        <w:rPr>
-          <w:rFonts w:ascii="Consolas" w:hAnsi="Consolas" w:cs="Consolas"/>
-          <w:color w:val="000000"/>
-          <w:sz w:val="19"/>
-          <w:szCs w:val="19"/>
-        </w:rPr>
-        <w:t xml:space="preserve">                        Id = 3003,</w:t>
-      </w:r>
-    </w:p>
-    <w:p>
-      <w:pPr>
-        <w:autoSpaceDE w:val="0"/>
-        <w:autoSpaceDN w:val="0"/>
-        <w:adjustRightInd w:val="0"/>
-        <w:spacing w:after="0" w:line="240" w:lineRule="auto"/>
-        <w:rPr>
-          <w:rFonts w:ascii="Consolas" w:hAnsi="Consolas" w:cs="Consolas"/>
-          <w:color w:val="000000"/>
-          <w:sz w:val="19"/>
-          <w:szCs w:val="19"/>
-        </w:rPr>
-      </w:pPr>
-      <w:r>
-        <w:rPr>
-          <w:rFonts w:ascii="Consolas" w:hAnsi="Consolas" w:cs="Consolas"/>
-          <w:color w:val="000000"/>
-          <w:sz w:val="19"/>
-          <w:szCs w:val="19"/>
-        </w:rPr>
-        <w:t xml:space="preserve">                        UniqueProperty1 = </w:t>
-      </w:r>
-      <w:r>
-        <w:rPr>
-          <w:rFonts w:ascii="Consolas" w:hAnsi="Consolas" w:cs="Consolas"/>
-          <w:color w:val="A31515"/>
-          <w:sz w:val="19"/>
-          <w:szCs w:val="19"/>
-        </w:rPr>
-        <w:t>"value 3003"</w:t>
-      </w:r>
-    </w:p>
-    <w:p>
-      <w:pPr>
-        <w:autoSpaceDE w:val="0"/>
-        <w:autoSpaceDN w:val="0"/>
-        <w:adjustRightInd w:val="0"/>
-        <w:spacing w:after="0" w:line="240" w:lineRule="auto"/>
-        <w:rPr>
-          <w:rFonts w:ascii="Consolas" w:hAnsi="Consolas" w:cs="Consolas"/>
-          <w:color w:val="000000"/>
-          <w:sz w:val="19"/>
-          <w:szCs w:val="19"/>
-        </w:rPr>
-      </w:pPr>
-      <w:r>
-        <w:rPr>
-          <w:rFonts w:ascii="Consolas" w:hAnsi="Consolas" w:cs="Consolas"/>
-          <w:color w:val="000000"/>
-          <w:sz w:val="19"/>
-          <w:szCs w:val="19"/>
-        </w:rPr>
-        <w:t xml:space="preserve">                    }</w:t>
-      </w:r>
-    </w:p>
-    <w:p>
-      <w:pPr>
-        <w:autoSpaceDE w:val="0"/>
-        <w:autoSpaceDN w:val="0"/>
-        <w:adjustRightInd w:val="0"/>
-        <w:spacing w:after="0" w:line="240" w:lineRule="auto"/>
-        <w:rPr>
-          <w:rFonts w:ascii="Consolas" w:hAnsi="Consolas" w:cs="Consolas"/>
-          <w:color w:val="000000"/>
-          <w:sz w:val="19"/>
-          <w:szCs w:val="19"/>
-        </w:rPr>
-      </w:pPr>
-      <w:r>
-        <w:rPr>
-          <w:rFonts w:ascii="Consolas" w:hAnsi="Consolas" w:cs="Consolas"/>
-          <w:color w:val="000000"/>
-          <w:sz w:val="19"/>
-          <w:szCs w:val="19"/>
-        </w:rPr>
-        <w:t xml:space="preserve">                },</w:t>
-      </w:r>
-    </w:p>
-    <w:p>
-      <w:pPr>
-        <w:autoSpaceDE w:val="0"/>
-        <w:autoSpaceDN w:val="0"/>
-        <w:adjustRightInd w:val="0"/>
-        <w:spacing w:after="0" w:line="240" w:lineRule="auto"/>
-        <w:rPr>
-          <w:rFonts w:ascii="Consolas" w:hAnsi="Consolas" w:cs="Consolas"/>
-          <w:color w:val="000000"/>
-          <w:sz w:val="19"/>
-          <w:szCs w:val="19"/>
-        </w:rPr>
-      </w:pPr>
-      <w:r>
-        <w:rPr>
-          <w:rFonts w:ascii="Consolas" w:hAnsi="Consolas" w:cs="Consolas"/>
-          <w:color w:val="000000"/>
-          <w:sz w:val="19"/>
-          <w:szCs w:val="19"/>
-        </w:rPr>
-        <w:t xml:space="preserve">                </w:t>
-      </w:r>
-      <w:proofErr w:type="spellStart"/>
-      <w:r>
-        <w:rPr>
-          <w:rFonts w:ascii="Consolas" w:hAnsi="Consolas" w:cs="Consolas"/>
-          <w:color w:val="000000"/>
-          <w:sz w:val="19"/>
-          <w:szCs w:val="19"/>
-        </w:rPr>
-        <w:t>DList</w:t>
-      </w:r>
-      <w:proofErr w:type="spellEnd"/>
-      <w:r>
-        <w:rPr>
-          <w:rFonts w:ascii="Consolas" w:hAnsi="Consolas" w:cs="Consolas"/>
-          <w:color w:val="000000"/>
-          <w:sz w:val="19"/>
-          <w:szCs w:val="19"/>
-        </w:rPr>
-        <w:t xml:space="preserve"> = </w:t>
-      </w:r>
-      <w:r>
-        <w:rPr>
-          <w:rFonts w:ascii="Consolas" w:hAnsi="Consolas" w:cs="Consolas"/>
-          <w:color w:val="0000FF"/>
-          <w:sz w:val="19"/>
-          <w:szCs w:val="19"/>
-        </w:rPr>
-        <w:t>new</w:t>
-      </w:r>
-      <w:r>
-        <w:rPr>
-          <w:rFonts w:ascii="Consolas" w:hAnsi="Consolas" w:cs="Consolas"/>
-          <w:color w:val="000000"/>
-          <w:sz w:val="19"/>
-          <w:szCs w:val="19"/>
-        </w:rPr>
-        <w:t xml:space="preserve"> List&lt;Product&gt;</w:t>
-      </w:r>
-    </w:p>
-    <w:p>
-      <w:pPr>
-        <w:autoSpaceDE w:val="0"/>
-        <w:autoSpaceDN w:val="0"/>
-        <w:adjustRightInd w:val="0"/>
-        <w:spacing w:after="0" w:line="240" w:lineRule="auto"/>
-        <w:rPr>
-          <w:rFonts w:ascii="Consolas" w:hAnsi="Consolas" w:cs="Consolas"/>
-          <w:color w:val="000000"/>
-          <w:sz w:val="19"/>
-          <w:szCs w:val="19"/>
-        </w:rPr>
-      </w:pPr>
-      <w:r>
-        <w:rPr>
-          <w:rFonts w:ascii="Consolas" w:hAnsi="Consolas" w:cs="Consolas"/>
-          <w:color w:val="000000"/>
-          <w:sz w:val="19"/>
-          <w:szCs w:val="19"/>
-        </w:rPr>
-        <w:t xml:space="preserve">                {</w:t>
-      </w:r>
-    </w:p>
-    <w:p>
-      <w:pPr>
-        <w:autoSpaceDE w:val="0"/>
-        <w:autoSpaceDN w:val="0"/>
-        <w:adjustRightInd w:val="0"/>
-        <w:spacing w:after="0" w:line="240" w:lineRule="auto"/>
-        <w:rPr>
-          <w:rFonts w:ascii="Consolas" w:hAnsi="Consolas" w:cs="Consolas"/>
-          <w:color w:val="000000"/>
-          <w:sz w:val="19"/>
-          <w:szCs w:val="19"/>
-        </w:rPr>
-      </w:pPr>
-      <w:r>
-        <w:rPr>
-          <w:rFonts w:ascii="Consolas" w:hAnsi="Consolas" w:cs="Consolas"/>
-          <w:color w:val="000000"/>
-          <w:sz w:val="19"/>
-          <w:szCs w:val="19"/>
-        </w:rPr>
-        <w:t xml:space="preserve">                    </w:t>
-      </w:r>
-      <w:proofErr w:type="gramStart"/>
-      <w:r>
-        <w:rPr>
-          <w:rFonts w:ascii="Consolas" w:hAnsi="Consolas" w:cs="Consolas"/>
-          <w:color w:val="0000FF"/>
-          <w:sz w:val="19"/>
-          <w:szCs w:val="19"/>
-        </w:rPr>
-        <w:t>new</w:t>
-      </w:r>
-      <w:proofErr w:type="gramEnd"/>
-      <w:r>
-        <w:rPr>
-          <w:rFonts w:ascii="Consolas" w:hAnsi="Consolas" w:cs="Consolas"/>
-          <w:color w:val="000000"/>
-          <w:sz w:val="19"/>
-          <w:szCs w:val="19"/>
-        </w:rPr>
-        <w:t xml:space="preserve"> Product2</w:t>
-      </w:r>
-    </w:p>
-    <w:p>
-      <w:pPr>
-        <w:autoSpaceDE w:val="0"/>
-        <w:autoSpaceDN w:val="0"/>
-        <w:adjustRightInd w:val="0"/>
-        <w:spacing w:after="0" w:line="240" w:lineRule="auto"/>
-        <w:rPr>
-          <w:rFonts w:ascii="Consolas" w:hAnsi="Consolas" w:cs="Consolas"/>
-          <w:color w:val="000000"/>
-          <w:sz w:val="19"/>
-          <w:szCs w:val="19"/>
-        </w:rPr>
-      </w:pPr>
-      <w:r>
-        <w:rPr>
-          <w:rFonts w:ascii="Consolas" w:hAnsi="Consolas" w:cs="Consolas"/>
-          <w:color w:val="000000"/>
-          <w:sz w:val="19"/>
-          <w:szCs w:val="19"/>
-        </w:rPr>
-        <w:t xml:space="preserve">                    {</w:t>
-      </w:r>
-    </w:p>
-    <w:p>
-      <w:pPr>
-        <w:autoSpaceDE w:val="0"/>
-        <w:autoSpaceDN w:val="0"/>
-        <w:adjustRightInd w:val="0"/>
-        <w:spacing w:after="0" w:line="240" w:lineRule="auto"/>
-        <w:rPr>
-          <w:rFonts w:ascii="Consolas" w:hAnsi="Consolas" w:cs="Consolas"/>
-          <w:color w:val="000000"/>
-          <w:sz w:val="19"/>
-          <w:szCs w:val="19"/>
-        </w:rPr>
-      </w:pPr>
-      <w:r>
-        <w:rPr>
-          <w:rFonts w:ascii="Consolas" w:hAnsi="Consolas" w:cs="Consolas"/>
-          <w:color w:val="000000"/>
-          <w:sz w:val="19"/>
-          <w:szCs w:val="19"/>
-        </w:rPr>
-        <w:t xml:space="preserve">                        Id = 4001,</w:t>
-      </w:r>
-    </w:p>
-    <w:p>
-      <w:pPr>
-        <w:autoSpaceDE w:val="0"/>
-        <w:autoSpaceDN w:val="0"/>
-        <w:adjustRightInd w:val="0"/>
-        <w:spacing w:after="0" w:line="240" w:lineRule="auto"/>
-        <w:rPr>
-          <w:rFonts w:ascii="Consolas" w:hAnsi="Consolas" w:cs="Consolas"/>
-          <w:color w:val="000000"/>
-          <w:sz w:val="19"/>
-          <w:szCs w:val="19"/>
-        </w:rPr>
-      </w:pPr>
-      <w:r>
-        <w:rPr>
-          <w:rFonts w:ascii="Consolas" w:hAnsi="Consolas" w:cs="Consolas"/>
-          <w:color w:val="000000"/>
-          <w:sz w:val="19"/>
-          <w:szCs w:val="19"/>
-        </w:rPr>
-        <w:t xml:space="preserve">                        UniqueProperty2 = </w:t>
-      </w:r>
-      <w:r>
-        <w:rPr>
-          <w:rFonts w:ascii="Consolas" w:hAnsi="Consolas" w:cs="Consolas"/>
-          <w:color w:val="A31515"/>
-          <w:sz w:val="19"/>
-          <w:szCs w:val="19"/>
-        </w:rPr>
-        <w:t>"value 4001"</w:t>
-      </w:r>
-    </w:p>
-    <w:p>
-      <w:pPr>
-        <w:autoSpaceDE w:val="0"/>
-        <w:autoSpaceDN w:val="0"/>
-        <w:adjustRightInd w:val="0"/>
-        <w:spacing w:after="0" w:line="240" w:lineRule="auto"/>
-        <w:rPr>
-          <w:rFonts w:ascii="Consolas" w:hAnsi="Consolas" w:cs="Consolas"/>
-          <w:color w:val="000000"/>
-          <w:sz w:val="19"/>
-          <w:szCs w:val="19"/>
-        </w:rPr>
-      </w:pPr>
-      <w:r>
-        <w:rPr>
-          <w:rFonts w:ascii="Consolas" w:hAnsi="Consolas" w:cs="Consolas"/>
-          <w:color w:val="000000"/>
-          <w:sz w:val="19"/>
-          <w:szCs w:val="19"/>
-        </w:rPr>
-        <w:t xml:space="preserve">                    },</w:t>
-      </w:r>
-    </w:p>
-    <w:p>
-      <w:pPr>
-        <w:autoSpaceDE w:val="0"/>
-        <w:autoSpaceDN w:val="0"/>
-        <w:adjustRightInd w:val="0"/>
-        <w:spacing w:after="0" w:line="240" w:lineRule="auto"/>
-        <w:rPr>
-          <w:rFonts w:ascii="Consolas" w:hAnsi="Consolas" w:cs="Consolas"/>
-          <w:color w:val="000000"/>
-          <w:sz w:val="19"/>
-          <w:szCs w:val="19"/>
-        </w:rPr>
-      </w:pPr>
-      <w:r>
-        <w:rPr>
-          <w:rFonts w:ascii="Consolas" w:hAnsi="Consolas" w:cs="Consolas"/>
-          <w:color w:val="000000"/>
-          <w:sz w:val="19"/>
-          <w:szCs w:val="19"/>
-        </w:rPr>
-        <w:t xml:space="preserve">                    </w:t>
-      </w:r>
-      <w:proofErr w:type="gramStart"/>
-      <w:r>
-        <w:rPr>
-          <w:rFonts w:ascii="Consolas" w:hAnsi="Consolas" w:cs="Consolas"/>
-          <w:color w:val="0000FF"/>
-          <w:sz w:val="19"/>
-          <w:szCs w:val="19"/>
-        </w:rPr>
-        <w:t>new</w:t>
-      </w:r>
-      <w:proofErr w:type="gramEnd"/>
-      <w:r>
-        <w:rPr>
-          <w:rFonts w:ascii="Consolas" w:hAnsi="Consolas" w:cs="Consolas"/>
-          <w:color w:val="000000"/>
-          <w:sz w:val="19"/>
-          <w:szCs w:val="19"/>
-        </w:rPr>
-        <w:t xml:space="preserve"> Product1</w:t>
-      </w:r>
-    </w:p>
-    <w:p>
-      <w:pPr>
-        <w:autoSpaceDE w:val="0"/>
-        <w:autoSpaceDN w:val="0"/>
-        <w:adjustRightInd w:val="0"/>
-        <w:spacing w:after="0" w:line="240" w:lineRule="auto"/>
-        <w:rPr>
-          <w:rFonts w:ascii="Consolas" w:hAnsi="Consolas" w:cs="Consolas"/>
-          <w:color w:val="000000"/>
-          <w:sz w:val="19"/>
-          <w:szCs w:val="19"/>
-        </w:rPr>
-      </w:pPr>
-      <w:r>
-        <w:rPr>
-          <w:rFonts w:ascii="Consolas" w:hAnsi="Consolas" w:cs="Consolas"/>
-          <w:color w:val="000000"/>
-          <w:sz w:val="19"/>
-          <w:szCs w:val="19"/>
-        </w:rPr>
-        <w:t xml:space="preserve">                    {</w:t>
-      </w:r>
-    </w:p>
-    <w:p>
-      <w:pPr>
-        <w:autoSpaceDE w:val="0"/>
-        <w:autoSpaceDN w:val="0"/>
-        <w:adjustRightInd w:val="0"/>
-        <w:spacing w:after="0" w:line="240" w:lineRule="auto"/>
-        <w:rPr>
-          <w:rFonts w:ascii="Consolas" w:hAnsi="Consolas" w:cs="Consolas"/>
-          <w:color w:val="000000"/>
-          <w:sz w:val="19"/>
-          <w:szCs w:val="19"/>
-        </w:rPr>
-      </w:pPr>
-      <w:r>
-        <w:rPr>
-          <w:rFonts w:ascii="Consolas" w:hAnsi="Consolas" w:cs="Consolas"/>
-          <w:color w:val="000000"/>
-          <w:sz w:val="19"/>
-          <w:szCs w:val="19"/>
-        </w:rPr>
-        <w:t xml:space="preserve">                        Id = 4002,</w:t>
-      </w:r>
-    </w:p>
-    <w:p>
-      <w:pPr>
-        <w:autoSpaceDE w:val="0"/>
-        <w:autoSpaceDN w:val="0"/>
-        <w:adjustRightInd w:val="0"/>
-        <w:spacing w:after="0" w:line="240" w:lineRule="auto"/>
-        <w:rPr>
-          <w:rFonts w:ascii="Consolas" w:hAnsi="Consolas" w:cs="Consolas"/>
-          <w:color w:val="000000"/>
-          <w:sz w:val="19"/>
-          <w:szCs w:val="19"/>
-        </w:rPr>
-      </w:pPr>
-      <w:r>
-        <w:rPr>
-          <w:rFonts w:ascii="Consolas" w:hAnsi="Consolas" w:cs="Consolas"/>
-          <w:color w:val="000000"/>
-          <w:sz w:val="19"/>
-          <w:szCs w:val="19"/>
-        </w:rPr>
-        <w:t xml:space="preserve">                        UniqueProperty1 = </w:t>
-      </w:r>
-      <w:r>
-        <w:rPr>
-          <w:rFonts w:ascii="Consolas" w:hAnsi="Consolas" w:cs="Consolas"/>
-          <w:color w:val="A31515"/>
-          <w:sz w:val="19"/>
-          <w:szCs w:val="19"/>
-        </w:rPr>
-        <w:t>"value 4002"</w:t>
       </w:r>
     </w:p>
     <w:p>
@@ -11014,6 +9344,401 @@
           <w:sz w:val="19"/>
           <w:szCs w:val="19"/>
         </w:rPr>
+        <w:t xml:space="preserve"> Product1</w:t>
+      </w:r>
+    </w:p>
+    <w:p>
+      <w:pPr>
+        <w:autoSpaceDE w:val="0"/>
+        <w:autoSpaceDN w:val="0"/>
+        <w:adjustRightInd w:val="0"/>
+        <w:spacing w:after="0" w:line="240" w:lineRule="auto"/>
+        <w:rPr>
+          <w:rFonts w:ascii="Consolas" w:hAnsi="Consolas" w:cs="Consolas"/>
+          <w:color w:val="000000"/>
+          <w:sz w:val="19"/>
+          <w:szCs w:val="19"/>
+        </w:rPr>
+      </w:pPr>
+      <w:r>
+        <w:rPr>
+          <w:rFonts w:ascii="Consolas" w:hAnsi="Consolas" w:cs="Consolas"/>
+          <w:color w:val="000000"/>
+          <w:sz w:val="19"/>
+          <w:szCs w:val="19"/>
+        </w:rPr>
+        <w:t xml:space="preserve">                    {</w:t>
+      </w:r>
+    </w:p>
+    <w:p>
+      <w:pPr>
+        <w:autoSpaceDE w:val="0"/>
+        <w:autoSpaceDN w:val="0"/>
+        <w:adjustRightInd w:val="0"/>
+        <w:spacing w:after="0" w:line="240" w:lineRule="auto"/>
+        <w:rPr>
+          <w:rFonts w:ascii="Consolas" w:hAnsi="Consolas" w:cs="Consolas"/>
+          <w:color w:val="000000"/>
+          <w:sz w:val="19"/>
+          <w:szCs w:val="19"/>
+        </w:rPr>
+      </w:pPr>
+      <w:r>
+        <w:rPr>
+          <w:rFonts w:ascii="Consolas" w:hAnsi="Consolas" w:cs="Consolas"/>
+          <w:color w:val="000000"/>
+          <w:sz w:val="19"/>
+          <w:szCs w:val="19"/>
+        </w:rPr>
+        <w:t xml:space="preserve">                        Id = 1002,</w:t>
+      </w:r>
+    </w:p>
+    <w:p>
+      <w:pPr>
+        <w:autoSpaceDE w:val="0"/>
+        <w:autoSpaceDN w:val="0"/>
+        <w:adjustRightInd w:val="0"/>
+        <w:spacing w:after="0" w:line="240" w:lineRule="auto"/>
+        <w:rPr>
+          <w:rFonts w:ascii="Consolas" w:hAnsi="Consolas" w:cs="Consolas"/>
+          <w:color w:val="000000"/>
+          <w:sz w:val="19"/>
+          <w:szCs w:val="19"/>
+        </w:rPr>
+      </w:pPr>
+      <w:r>
+        <w:rPr>
+          <w:rFonts w:ascii="Consolas" w:hAnsi="Consolas" w:cs="Consolas"/>
+          <w:color w:val="000000"/>
+          <w:sz w:val="19"/>
+          <w:szCs w:val="19"/>
+        </w:rPr>
+        <w:t xml:space="preserve">                        UniqueProperty1 = </w:t>
+      </w:r>
+      <w:r>
+        <w:rPr>
+          <w:rFonts w:ascii="Consolas" w:hAnsi="Consolas" w:cs="Consolas"/>
+          <w:color w:val="A31515"/>
+          <w:sz w:val="19"/>
+          <w:szCs w:val="19"/>
+        </w:rPr>
+        <w:t>"value 1002"</w:t>
+      </w:r>
+    </w:p>
+    <w:p>
+      <w:pPr>
+        <w:autoSpaceDE w:val="0"/>
+        <w:autoSpaceDN w:val="0"/>
+        <w:adjustRightInd w:val="0"/>
+        <w:spacing w:after="0" w:line="240" w:lineRule="auto"/>
+        <w:rPr>
+          <w:rFonts w:ascii="Consolas" w:hAnsi="Consolas" w:cs="Consolas"/>
+          <w:color w:val="000000"/>
+          <w:sz w:val="19"/>
+          <w:szCs w:val="19"/>
+        </w:rPr>
+      </w:pPr>
+      <w:r>
+        <w:rPr>
+          <w:rFonts w:ascii="Consolas" w:hAnsi="Consolas" w:cs="Consolas"/>
+          <w:color w:val="000000"/>
+          <w:sz w:val="19"/>
+          <w:szCs w:val="19"/>
+        </w:rPr>
+        <w:t xml:space="preserve">                    },</w:t>
+      </w:r>
+    </w:p>
+    <w:p>
+      <w:pPr>
+        <w:autoSpaceDE w:val="0"/>
+        <w:autoSpaceDN w:val="0"/>
+        <w:adjustRightInd w:val="0"/>
+        <w:spacing w:after="0" w:line="240" w:lineRule="auto"/>
+        <w:rPr>
+          <w:rFonts w:ascii="Consolas" w:hAnsi="Consolas" w:cs="Consolas"/>
+          <w:color w:val="000000"/>
+          <w:sz w:val="19"/>
+          <w:szCs w:val="19"/>
+        </w:rPr>
+      </w:pPr>
+      <w:r>
+        <w:rPr>
+          <w:rFonts w:ascii="Consolas" w:hAnsi="Consolas" w:cs="Consolas"/>
+          <w:color w:val="000000"/>
+          <w:sz w:val="19"/>
+          <w:szCs w:val="19"/>
+        </w:rPr>
+        <w:t xml:space="preserve">                    </w:t>
+      </w:r>
+      <w:proofErr w:type="gramStart"/>
+      <w:r>
+        <w:rPr>
+          <w:rFonts w:ascii="Consolas" w:hAnsi="Consolas" w:cs="Consolas"/>
+          <w:color w:val="0000FF"/>
+          <w:sz w:val="19"/>
+          <w:szCs w:val="19"/>
+        </w:rPr>
+        <w:t>new</w:t>
+      </w:r>
+      <w:proofErr w:type="gramEnd"/>
+      <w:r>
+        <w:rPr>
+          <w:rFonts w:ascii="Consolas" w:hAnsi="Consolas" w:cs="Consolas"/>
+          <w:color w:val="000000"/>
+          <w:sz w:val="19"/>
+          <w:szCs w:val="19"/>
+        </w:rPr>
+        <w:t xml:space="preserve"> Product1</w:t>
+      </w:r>
+    </w:p>
+    <w:p>
+      <w:pPr>
+        <w:autoSpaceDE w:val="0"/>
+        <w:autoSpaceDN w:val="0"/>
+        <w:adjustRightInd w:val="0"/>
+        <w:spacing w:after="0" w:line="240" w:lineRule="auto"/>
+        <w:rPr>
+          <w:rFonts w:ascii="Consolas" w:hAnsi="Consolas" w:cs="Consolas"/>
+          <w:color w:val="000000"/>
+          <w:sz w:val="19"/>
+          <w:szCs w:val="19"/>
+        </w:rPr>
+      </w:pPr>
+      <w:r>
+        <w:rPr>
+          <w:rFonts w:ascii="Consolas" w:hAnsi="Consolas" w:cs="Consolas"/>
+          <w:color w:val="000000"/>
+          <w:sz w:val="19"/>
+          <w:szCs w:val="19"/>
+        </w:rPr>
+        <w:t xml:space="preserve">                    {</w:t>
+      </w:r>
+    </w:p>
+    <w:p>
+      <w:pPr>
+        <w:autoSpaceDE w:val="0"/>
+        <w:autoSpaceDN w:val="0"/>
+        <w:adjustRightInd w:val="0"/>
+        <w:spacing w:after="0" w:line="240" w:lineRule="auto"/>
+        <w:rPr>
+          <w:rFonts w:ascii="Consolas" w:hAnsi="Consolas" w:cs="Consolas"/>
+          <w:color w:val="000000"/>
+          <w:sz w:val="19"/>
+          <w:szCs w:val="19"/>
+        </w:rPr>
+      </w:pPr>
+      <w:r>
+        <w:rPr>
+          <w:rFonts w:ascii="Consolas" w:hAnsi="Consolas" w:cs="Consolas"/>
+          <w:color w:val="000000"/>
+          <w:sz w:val="19"/>
+          <w:szCs w:val="19"/>
+        </w:rPr>
+        <w:t xml:space="preserve">                        Id = 1003,</w:t>
+      </w:r>
+    </w:p>
+    <w:p>
+      <w:pPr>
+        <w:autoSpaceDE w:val="0"/>
+        <w:autoSpaceDN w:val="0"/>
+        <w:adjustRightInd w:val="0"/>
+        <w:spacing w:after="0" w:line="240" w:lineRule="auto"/>
+        <w:rPr>
+          <w:rFonts w:ascii="Consolas" w:hAnsi="Consolas" w:cs="Consolas"/>
+          <w:color w:val="000000"/>
+          <w:sz w:val="19"/>
+          <w:szCs w:val="19"/>
+        </w:rPr>
+      </w:pPr>
+      <w:r>
+        <w:rPr>
+          <w:rFonts w:ascii="Consolas" w:hAnsi="Consolas" w:cs="Consolas"/>
+          <w:color w:val="000000"/>
+          <w:sz w:val="19"/>
+          <w:szCs w:val="19"/>
+        </w:rPr>
+        <w:t xml:space="preserve">                        UniqueProperty1 = </w:t>
+      </w:r>
+      <w:r>
+        <w:rPr>
+          <w:rFonts w:ascii="Consolas" w:hAnsi="Consolas" w:cs="Consolas"/>
+          <w:color w:val="A31515"/>
+          <w:sz w:val="19"/>
+          <w:szCs w:val="19"/>
+        </w:rPr>
+        <w:t>"value 1003"</w:t>
+      </w:r>
+    </w:p>
+    <w:p>
+      <w:pPr>
+        <w:autoSpaceDE w:val="0"/>
+        <w:autoSpaceDN w:val="0"/>
+        <w:adjustRightInd w:val="0"/>
+        <w:spacing w:after="0" w:line="240" w:lineRule="auto"/>
+        <w:rPr>
+          <w:rFonts w:ascii="Consolas" w:hAnsi="Consolas" w:cs="Consolas"/>
+          <w:color w:val="000000"/>
+          <w:sz w:val="19"/>
+          <w:szCs w:val="19"/>
+        </w:rPr>
+      </w:pPr>
+      <w:r>
+        <w:rPr>
+          <w:rFonts w:ascii="Consolas" w:hAnsi="Consolas" w:cs="Consolas"/>
+          <w:color w:val="000000"/>
+          <w:sz w:val="19"/>
+          <w:szCs w:val="19"/>
+        </w:rPr>
+        <w:t xml:space="preserve">                    }</w:t>
+      </w:r>
+    </w:p>
+    <w:p>
+      <w:pPr>
+        <w:autoSpaceDE w:val="0"/>
+        <w:autoSpaceDN w:val="0"/>
+        <w:adjustRightInd w:val="0"/>
+        <w:spacing w:after="0" w:line="240" w:lineRule="auto"/>
+        <w:rPr>
+          <w:rFonts w:ascii="Consolas" w:hAnsi="Consolas" w:cs="Consolas"/>
+          <w:color w:val="000000"/>
+          <w:sz w:val="19"/>
+          <w:szCs w:val="19"/>
+        </w:rPr>
+      </w:pPr>
+      <w:r>
+        <w:rPr>
+          <w:rFonts w:ascii="Consolas" w:hAnsi="Consolas" w:cs="Consolas"/>
+          <w:color w:val="000000"/>
+          <w:sz w:val="19"/>
+          <w:szCs w:val="19"/>
+        </w:rPr>
+        <w:t xml:space="preserve">                },</w:t>
+      </w:r>
+    </w:p>
+    <w:p>
+      <w:pPr>
+        <w:autoSpaceDE w:val="0"/>
+        <w:autoSpaceDN w:val="0"/>
+        <w:adjustRightInd w:val="0"/>
+        <w:spacing w:after="0" w:line="240" w:lineRule="auto"/>
+        <w:rPr>
+          <w:rFonts w:ascii="Consolas" w:hAnsi="Consolas" w:cs="Consolas"/>
+          <w:color w:val="000000"/>
+          <w:sz w:val="19"/>
+          <w:szCs w:val="19"/>
+        </w:rPr>
+      </w:pPr>
+      <w:r>
+        <w:rPr>
+          <w:rFonts w:ascii="Consolas" w:hAnsi="Consolas" w:cs="Consolas"/>
+          <w:color w:val="000000"/>
+          <w:sz w:val="19"/>
+          <w:szCs w:val="19"/>
+        </w:rPr>
+        <w:t xml:space="preserve">                </w:t>
+      </w:r>
+      <w:proofErr w:type="spellStart"/>
+      <w:r>
+        <w:rPr>
+          <w:rFonts w:ascii="Consolas" w:hAnsi="Consolas" w:cs="Consolas"/>
+          <w:color w:val="000000"/>
+          <w:sz w:val="19"/>
+          <w:szCs w:val="19"/>
+        </w:rPr>
+        <w:t>BList</w:t>
+      </w:r>
+      <w:proofErr w:type="spellEnd"/>
+      <w:r>
+        <w:rPr>
+          <w:rFonts w:ascii="Consolas" w:hAnsi="Consolas" w:cs="Consolas"/>
+          <w:color w:val="000000"/>
+          <w:sz w:val="19"/>
+          <w:szCs w:val="19"/>
+        </w:rPr>
+        <w:t xml:space="preserve"> = </w:t>
+      </w:r>
+      <w:r>
+        <w:rPr>
+          <w:rFonts w:ascii="Consolas" w:hAnsi="Consolas" w:cs="Consolas"/>
+          <w:color w:val="0000FF"/>
+          <w:sz w:val="19"/>
+          <w:szCs w:val="19"/>
+        </w:rPr>
+        <w:t>new</w:t>
+      </w:r>
+      <w:r>
+        <w:rPr>
+          <w:rFonts w:ascii="Consolas" w:hAnsi="Consolas" w:cs="Consolas"/>
+          <w:color w:val="000000"/>
+          <w:sz w:val="19"/>
+          <w:szCs w:val="19"/>
+        </w:rPr>
+        <w:t xml:space="preserve"> List&lt;Product2&gt;</w:t>
+      </w:r>
+    </w:p>
+    <w:p>
+      <w:pPr>
+        <w:autoSpaceDE w:val="0"/>
+        <w:autoSpaceDN w:val="0"/>
+        <w:adjustRightInd w:val="0"/>
+        <w:spacing w:after="0" w:line="240" w:lineRule="auto"/>
+        <w:rPr>
+          <w:rFonts w:ascii="Consolas" w:hAnsi="Consolas" w:cs="Consolas"/>
+          <w:color w:val="000000"/>
+          <w:sz w:val="19"/>
+          <w:szCs w:val="19"/>
+        </w:rPr>
+      </w:pPr>
+      <w:r>
+        <w:rPr>
+          <w:rFonts w:ascii="Consolas" w:hAnsi="Consolas" w:cs="Consolas"/>
+          <w:color w:val="000000"/>
+          <w:sz w:val="19"/>
+          <w:szCs w:val="19"/>
+        </w:rPr>
+        <w:t xml:space="preserve">                {</w:t>
+      </w:r>
+    </w:p>
+    <w:p>
+      <w:pPr>
+        <w:autoSpaceDE w:val="0"/>
+        <w:autoSpaceDN w:val="0"/>
+        <w:adjustRightInd w:val="0"/>
+        <w:spacing w:after="0" w:line="240" w:lineRule="auto"/>
+        <w:rPr>
+          <w:rFonts w:ascii="Consolas" w:hAnsi="Consolas" w:cs="Consolas"/>
+          <w:color w:val="000000"/>
+          <w:sz w:val="19"/>
+          <w:szCs w:val="19"/>
+        </w:rPr>
+      </w:pPr>
+      <w:r>
+        <w:rPr>
+          <w:rFonts w:ascii="Consolas" w:hAnsi="Consolas" w:cs="Consolas"/>
+          <w:color w:val="000000"/>
+          <w:sz w:val="19"/>
+          <w:szCs w:val="19"/>
+        </w:rPr>
+        <w:t xml:space="preserve">                    </w:t>
+      </w:r>
+      <w:proofErr w:type="gramStart"/>
+      <w:r>
+        <w:rPr>
+          <w:rFonts w:ascii="Consolas" w:hAnsi="Consolas" w:cs="Consolas"/>
+          <w:color w:val="0000FF"/>
+          <w:sz w:val="19"/>
+          <w:szCs w:val="19"/>
+        </w:rPr>
+        <w:t>new</w:t>
+      </w:r>
+      <w:proofErr w:type="gramEnd"/>
+      <w:r>
+        <w:rPr>
+          <w:rFonts w:ascii="Consolas" w:hAnsi="Consolas" w:cs="Consolas"/>
+          <w:color w:val="000000"/>
+          <w:sz w:val="19"/>
+          <w:szCs w:val="19"/>
+        </w:rPr>
         <w:t xml:space="preserve"> Product2</w:t>
       </w:r>
     </w:p>
@@ -11060,6 +9785,1373 @@
           <w:sz w:val="19"/>
           <w:szCs w:val="19"/>
         </w:rPr>
+        <w:t xml:space="preserve">                        Id = 2001,</w:t>
+      </w:r>
+    </w:p>
+    <w:p>
+      <w:pPr>
+        <w:autoSpaceDE w:val="0"/>
+        <w:autoSpaceDN w:val="0"/>
+        <w:adjustRightInd w:val="0"/>
+        <w:spacing w:after="0" w:line="240" w:lineRule="auto"/>
+        <w:rPr>
+          <w:rFonts w:ascii="Consolas" w:hAnsi="Consolas" w:cs="Consolas"/>
+          <w:color w:val="000000"/>
+          <w:sz w:val="19"/>
+          <w:szCs w:val="19"/>
+        </w:rPr>
+      </w:pPr>
+      <w:r>
+        <w:rPr>
+          <w:rFonts w:ascii="Consolas" w:hAnsi="Consolas" w:cs="Consolas"/>
+          <w:color w:val="000000"/>
+          <w:sz w:val="19"/>
+          <w:szCs w:val="19"/>
+        </w:rPr>
+        <w:t xml:space="preserve">                        UniqueProperty2 = </w:t>
+      </w:r>
+      <w:r>
+        <w:rPr>
+          <w:rFonts w:ascii="Consolas" w:hAnsi="Consolas" w:cs="Consolas"/>
+          <w:color w:val="A31515"/>
+          <w:sz w:val="19"/>
+          <w:szCs w:val="19"/>
+        </w:rPr>
+        <w:t>"value 2001"</w:t>
+      </w:r>
+    </w:p>
+    <w:p>
+      <w:pPr>
+        <w:autoSpaceDE w:val="0"/>
+        <w:autoSpaceDN w:val="0"/>
+        <w:adjustRightInd w:val="0"/>
+        <w:spacing w:after="0" w:line="240" w:lineRule="auto"/>
+        <w:rPr>
+          <w:rFonts w:ascii="Consolas" w:hAnsi="Consolas" w:cs="Consolas"/>
+          <w:color w:val="000000"/>
+          <w:sz w:val="19"/>
+          <w:szCs w:val="19"/>
+        </w:rPr>
+      </w:pPr>
+      <w:r>
+        <w:rPr>
+          <w:rFonts w:ascii="Consolas" w:hAnsi="Consolas" w:cs="Consolas"/>
+          <w:color w:val="000000"/>
+          <w:sz w:val="19"/>
+          <w:szCs w:val="19"/>
+        </w:rPr>
+        <w:t xml:space="preserve">                    },</w:t>
+      </w:r>
+    </w:p>
+    <w:p>
+      <w:pPr>
+        <w:autoSpaceDE w:val="0"/>
+        <w:autoSpaceDN w:val="0"/>
+        <w:adjustRightInd w:val="0"/>
+        <w:spacing w:after="0" w:line="240" w:lineRule="auto"/>
+        <w:rPr>
+          <w:rFonts w:ascii="Consolas" w:hAnsi="Consolas" w:cs="Consolas"/>
+          <w:color w:val="000000"/>
+          <w:sz w:val="19"/>
+          <w:szCs w:val="19"/>
+        </w:rPr>
+      </w:pPr>
+      <w:r>
+        <w:rPr>
+          <w:rFonts w:ascii="Consolas" w:hAnsi="Consolas" w:cs="Consolas"/>
+          <w:color w:val="000000"/>
+          <w:sz w:val="19"/>
+          <w:szCs w:val="19"/>
+        </w:rPr>
+        <w:t xml:space="preserve">                    </w:t>
+      </w:r>
+      <w:proofErr w:type="gramStart"/>
+      <w:r>
+        <w:rPr>
+          <w:rFonts w:ascii="Consolas" w:hAnsi="Consolas" w:cs="Consolas"/>
+          <w:color w:val="0000FF"/>
+          <w:sz w:val="19"/>
+          <w:szCs w:val="19"/>
+        </w:rPr>
+        <w:t>new</w:t>
+      </w:r>
+      <w:proofErr w:type="gramEnd"/>
+      <w:r>
+        <w:rPr>
+          <w:rFonts w:ascii="Consolas" w:hAnsi="Consolas" w:cs="Consolas"/>
+          <w:color w:val="000000"/>
+          <w:sz w:val="19"/>
+          <w:szCs w:val="19"/>
+        </w:rPr>
+        <w:t xml:space="preserve"> Product2</w:t>
+      </w:r>
+    </w:p>
+    <w:p>
+      <w:pPr>
+        <w:autoSpaceDE w:val="0"/>
+        <w:autoSpaceDN w:val="0"/>
+        <w:adjustRightInd w:val="0"/>
+        <w:spacing w:after="0" w:line="240" w:lineRule="auto"/>
+        <w:rPr>
+          <w:rFonts w:ascii="Consolas" w:hAnsi="Consolas" w:cs="Consolas"/>
+          <w:color w:val="000000"/>
+          <w:sz w:val="19"/>
+          <w:szCs w:val="19"/>
+        </w:rPr>
+      </w:pPr>
+      <w:r>
+        <w:rPr>
+          <w:rFonts w:ascii="Consolas" w:hAnsi="Consolas" w:cs="Consolas"/>
+          <w:color w:val="000000"/>
+          <w:sz w:val="19"/>
+          <w:szCs w:val="19"/>
+        </w:rPr>
+        <w:t xml:space="preserve">                    {</w:t>
+      </w:r>
+    </w:p>
+    <w:p>
+      <w:pPr>
+        <w:autoSpaceDE w:val="0"/>
+        <w:autoSpaceDN w:val="0"/>
+        <w:adjustRightInd w:val="0"/>
+        <w:spacing w:after="0" w:line="240" w:lineRule="auto"/>
+        <w:rPr>
+          <w:rFonts w:ascii="Consolas" w:hAnsi="Consolas" w:cs="Consolas"/>
+          <w:color w:val="000000"/>
+          <w:sz w:val="19"/>
+          <w:szCs w:val="19"/>
+        </w:rPr>
+      </w:pPr>
+      <w:r>
+        <w:rPr>
+          <w:rFonts w:ascii="Consolas" w:hAnsi="Consolas" w:cs="Consolas"/>
+          <w:color w:val="000000"/>
+          <w:sz w:val="19"/>
+          <w:szCs w:val="19"/>
+        </w:rPr>
+        <w:t xml:space="preserve">                        Id = 2002,</w:t>
+      </w:r>
+    </w:p>
+    <w:p>
+      <w:pPr>
+        <w:autoSpaceDE w:val="0"/>
+        <w:autoSpaceDN w:val="0"/>
+        <w:adjustRightInd w:val="0"/>
+        <w:spacing w:after="0" w:line="240" w:lineRule="auto"/>
+        <w:rPr>
+          <w:rFonts w:ascii="Consolas" w:hAnsi="Consolas" w:cs="Consolas"/>
+          <w:color w:val="000000"/>
+          <w:sz w:val="19"/>
+          <w:szCs w:val="19"/>
+        </w:rPr>
+      </w:pPr>
+      <w:r>
+        <w:rPr>
+          <w:rFonts w:ascii="Consolas" w:hAnsi="Consolas" w:cs="Consolas"/>
+          <w:color w:val="000000"/>
+          <w:sz w:val="19"/>
+          <w:szCs w:val="19"/>
+        </w:rPr>
+        <w:t xml:space="preserve">                        UniqueProperty2 = </w:t>
+      </w:r>
+      <w:r>
+        <w:rPr>
+          <w:rFonts w:ascii="Consolas" w:hAnsi="Consolas" w:cs="Consolas"/>
+          <w:color w:val="A31515"/>
+          <w:sz w:val="19"/>
+          <w:szCs w:val="19"/>
+        </w:rPr>
+        <w:t>"value 2002"</w:t>
+      </w:r>
+    </w:p>
+    <w:p>
+      <w:pPr>
+        <w:autoSpaceDE w:val="0"/>
+        <w:autoSpaceDN w:val="0"/>
+        <w:adjustRightInd w:val="0"/>
+        <w:spacing w:after="0" w:line="240" w:lineRule="auto"/>
+        <w:rPr>
+          <w:rFonts w:ascii="Consolas" w:hAnsi="Consolas" w:cs="Consolas"/>
+          <w:color w:val="000000"/>
+          <w:sz w:val="19"/>
+          <w:szCs w:val="19"/>
+        </w:rPr>
+      </w:pPr>
+      <w:r>
+        <w:rPr>
+          <w:rFonts w:ascii="Consolas" w:hAnsi="Consolas" w:cs="Consolas"/>
+          <w:color w:val="000000"/>
+          <w:sz w:val="19"/>
+          <w:szCs w:val="19"/>
+        </w:rPr>
+        <w:t xml:space="preserve">                    },</w:t>
+      </w:r>
+    </w:p>
+    <w:p>
+      <w:pPr>
+        <w:autoSpaceDE w:val="0"/>
+        <w:autoSpaceDN w:val="0"/>
+        <w:adjustRightInd w:val="0"/>
+        <w:spacing w:after="0" w:line="240" w:lineRule="auto"/>
+        <w:rPr>
+          <w:rFonts w:ascii="Consolas" w:hAnsi="Consolas" w:cs="Consolas"/>
+          <w:color w:val="000000"/>
+          <w:sz w:val="19"/>
+          <w:szCs w:val="19"/>
+        </w:rPr>
+      </w:pPr>
+      <w:r>
+        <w:rPr>
+          <w:rFonts w:ascii="Consolas" w:hAnsi="Consolas" w:cs="Consolas"/>
+          <w:color w:val="000000"/>
+          <w:sz w:val="19"/>
+          <w:szCs w:val="19"/>
+        </w:rPr>
+        <w:t xml:space="preserve">                    </w:t>
+      </w:r>
+      <w:proofErr w:type="gramStart"/>
+      <w:r>
+        <w:rPr>
+          <w:rFonts w:ascii="Consolas" w:hAnsi="Consolas" w:cs="Consolas"/>
+          <w:color w:val="0000FF"/>
+          <w:sz w:val="19"/>
+          <w:szCs w:val="19"/>
+        </w:rPr>
+        <w:t>new</w:t>
+      </w:r>
+      <w:proofErr w:type="gramEnd"/>
+      <w:r>
+        <w:rPr>
+          <w:rFonts w:ascii="Consolas" w:hAnsi="Consolas" w:cs="Consolas"/>
+          <w:color w:val="000000"/>
+          <w:sz w:val="19"/>
+          <w:szCs w:val="19"/>
+        </w:rPr>
+        <w:t xml:space="preserve"> Product2</w:t>
+      </w:r>
+    </w:p>
+    <w:p>
+      <w:pPr>
+        <w:autoSpaceDE w:val="0"/>
+        <w:autoSpaceDN w:val="0"/>
+        <w:adjustRightInd w:val="0"/>
+        <w:spacing w:after="0" w:line="240" w:lineRule="auto"/>
+        <w:rPr>
+          <w:rFonts w:ascii="Consolas" w:hAnsi="Consolas" w:cs="Consolas"/>
+          <w:color w:val="000000"/>
+          <w:sz w:val="19"/>
+          <w:szCs w:val="19"/>
+        </w:rPr>
+      </w:pPr>
+      <w:r>
+        <w:rPr>
+          <w:rFonts w:ascii="Consolas" w:hAnsi="Consolas" w:cs="Consolas"/>
+          <w:color w:val="000000"/>
+          <w:sz w:val="19"/>
+          <w:szCs w:val="19"/>
+        </w:rPr>
+        <w:t xml:space="preserve">                    {</w:t>
+      </w:r>
+    </w:p>
+    <w:p>
+      <w:pPr>
+        <w:autoSpaceDE w:val="0"/>
+        <w:autoSpaceDN w:val="0"/>
+        <w:adjustRightInd w:val="0"/>
+        <w:spacing w:after="0" w:line="240" w:lineRule="auto"/>
+        <w:rPr>
+          <w:rFonts w:ascii="Consolas" w:hAnsi="Consolas" w:cs="Consolas"/>
+          <w:color w:val="000000"/>
+          <w:sz w:val="19"/>
+          <w:szCs w:val="19"/>
+        </w:rPr>
+      </w:pPr>
+      <w:r>
+        <w:rPr>
+          <w:rFonts w:ascii="Consolas" w:hAnsi="Consolas" w:cs="Consolas"/>
+          <w:color w:val="000000"/>
+          <w:sz w:val="19"/>
+          <w:szCs w:val="19"/>
+        </w:rPr>
+        <w:t xml:space="preserve">                        Id = 2003,</w:t>
+      </w:r>
+    </w:p>
+    <w:p>
+      <w:pPr>
+        <w:autoSpaceDE w:val="0"/>
+        <w:autoSpaceDN w:val="0"/>
+        <w:adjustRightInd w:val="0"/>
+        <w:spacing w:after="0" w:line="240" w:lineRule="auto"/>
+        <w:rPr>
+          <w:rFonts w:ascii="Consolas" w:hAnsi="Consolas" w:cs="Consolas"/>
+          <w:color w:val="000000"/>
+          <w:sz w:val="19"/>
+          <w:szCs w:val="19"/>
+        </w:rPr>
+      </w:pPr>
+      <w:r>
+        <w:rPr>
+          <w:rFonts w:ascii="Consolas" w:hAnsi="Consolas" w:cs="Consolas"/>
+          <w:color w:val="000000"/>
+          <w:sz w:val="19"/>
+          <w:szCs w:val="19"/>
+        </w:rPr>
+        <w:t xml:space="preserve">                        UniqueProperty2 = </w:t>
+      </w:r>
+      <w:r>
+        <w:rPr>
+          <w:rFonts w:ascii="Consolas" w:hAnsi="Consolas" w:cs="Consolas"/>
+          <w:color w:val="A31515"/>
+          <w:sz w:val="19"/>
+          <w:szCs w:val="19"/>
+        </w:rPr>
+        <w:t>"value 2003"</w:t>
+      </w:r>
+    </w:p>
+    <w:p>
+      <w:pPr>
+        <w:autoSpaceDE w:val="0"/>
+        <w:autoSpaceDN w:val="0"/>
+        <w:adjustRightInd w:val="0"/>
+        <w:spacing w:after="0" w:line="240" w:lineRule="auto"/>
+        <w:rPr>
+          <w:rFonts w:ascii="Consolas" w:hAnsi="Consolas" w:cs="Consolas"/>
+          <w:color w:val="000000"/>
+          <w:sz w:val="19"/>
+          <w:szCs w:val="19"/>
+        </w:rPr>
+      </w:pPr>
+      <w:r>
+        <w:rPr>
+          <w:rFonts w:ascii="Consolas" w:hAnsi="Consolas" w:cs="Consolas"/>
+          <w:color w:val="000000"/>
+          <w:sz w:val="19"/>
+          <w:szCs w:val="19"/>
+        </w:rPr>
+        <w:t xml:space="preserve">                    }</w:t>
+      </w:r>
+    </w:p>
+    <w:p>
+      <w:pPr>
+        <w:autoSpaceDE w:val="0"/>
+        <w:autoSpaceDN w:val="0"/>
+        <w:adjustRightInd w:val="0"/>
+        <w:spacing w:after="0" w:line="240" w:lineRule="auto"/>
+        <w:rPr>
+          <w:rFonts w:ascii="Consolas" w:hAnsi="Consolas" w:cs="Consolas"/>
+          <w:color w:val="000000"/>
+          <w:sz w:val="19"/>
+          <w:szCs w:val="19"/>
+        </w:rPr>
+      </w:pPr>
+      <w:r>
+        <w:rPr>
+          <w:rFonts w:ascii="Consolas" w:hAnsi="Consolas" w:cs="Consolas"/>
+          <w:color w:val="000000"/>
+          <w:sz w:val="19"/>
+          <w:szCs w:val="19"/>
+        </w:rPr>
+        <w:t xml:space="preserve">                },</w:t>
+      </w:r>
+    </w:p>
+    <w:p>
+      <w:pPr>
+        <w:autoSpaceDE w:val="0"/>
+        <w:autoSpaceDN w:val="0"/>
+        <w:adjustRightInd w:val="0"/>
+        <w:spacing w:after="0" w:line="240" w:lineRule="auto"/>
+        <w:rPr>
+          <w:rFonts w:ascii="Consolas" w:hAnsi="Consolas" w:cs="Consolas"/>
+          <w:color w:val="000000"/>
+          <w:sz w:val="19"/>
+          <w:szCs w:val="19"/>
+        </w:rPr>
+      </w:pPr>
+      <w:r>
+        <w:rPr>
+          <w:rFonts w:ascii="Consolas" w:hAnsi="Consolas" w:cs="Consolas"/>
+          <w:color w:val="000000"/>
+          <w:sz w:val="19"/>
+          <w:szCs w:val="19"/>
+        </w:rPr>
+        <w:t xml:space="preserve">                </w:t>
+      </w:r>
+      <w:proofErr w:type="spellStart"/>
+      <w:r>
+        <w:rPr>
+          <w:rFonts w:ascii="Consolas" w:hAnsi="Consolas" w:cs="Consolas"/>
+          <w:color w:val="000000"/>
+          <w:sz w:val="19"/>
+          <w:szCs w:val="19"/>
+        </w:rPr>
+        <w:t>CList</w:t>
+      </w:r>
+      <w:proofErr w:type="spellEnd"/>
+      <w:r>
+        <w:rPr>
+          <w:rFonts w:ascii="Consolas" w:hAnsi="Consolas" w:cs="Consolas"/>
+          <w:color w:val="000000"/>
+          <w:sz w:val="19"/>
+          <w:szCs w:val="19"/>
+        </w:rPr>
+        <w:t xml:space="preserve"> = </w:t>
+      </w:r>
+      <w:r>
+        <w:rPr>
+          <w:rFonts w:ascii="Consolas" w:hAnsi="Consolas" w:cs="Consolas"/>
+          <w:color w:val="0000FF"/>
+          <w:sz w:val="19"/>
+          <w:szCs w:val="19"/>
+        </w:rPr>
+        <w:t>new</w:t>
+      </w:r>
+      <w:r>
+        <w:rPr>
+          <w:rFonts w:ascii="Consolas" w:hAnsi="Consolas" w:cs="Consolas"/>
+          <w:color w:val="000000"/>
+          <w:sz w:val="19"/>
+          <w:szCs w:val="19"/>
+        </w:rPr>
+        <w:t xml:space="preserve"> List&lt;Product&gt;</w:t>
+      </w:r>
+    </w:p>
+    <w:p>
+      <w:pPr>
+        <w:autoSpaceDE w:val="0"/>
+        <w:autoSpaceDN w:val="0"/>
+        <w:adjustRightInd w:val="0"/>
+        <w:spacing w:after="0" w:line="240" w:lineRule="auto"/>
+        <w:rPr>
+          <w:rFonts w:ascii="Consolas" w:hAnsi="Consolas" w:cs="Consolas"/>
+          <w:color w:val="000000"/>
+          <w:sz w:val="19"/>
+          <w:szCs w:val="19"/>
+        </w:rPr>
+      </w:pPr>
+      <w:r>
+        <w:rPr>
+          <w:rFonts w:ascii="Consolas" w:hAnsi="Consolas" w:cs="Consolas"/>
+          <w:color w:val="000000"/>
+          <w:sz w:val="19"/>
+          <w:szCs w:val="19"/>
+        </w:rPr>
+        <w:t xml:space="preserve">                {</w:t>
+      </w:r>
+    </w:p>
+    <w:p>
+      <w:pPr>
+        <w:autoSpaceDE w:val="0"/>
+        <w:autoSpaceDN w:val="0"/>
+        <w:adjustRightInd w:val="0"/>
+        <w:spacing w:after="0" w:line="240" w:lineRule="auto"/>
+        <w:rPr>
+          <w:rFonts w:ascii="Consolas" w:hAnsi="Consolas" w:cs="Consolas"/>
+          <w:color w:val="000000"/>
+          <w:sz w:val="19"/>
+          <w:szCs w:val="19"/>
+        </w:rPr>
+      </w:pPr>
+      <w:r>
+        <w:rPr>
+          <w:rFonts w:ascii="Consolas" w:hAnsi="Consolas" w:cs="Consolas"/>
+          <w:color w:val="000000"/>
+          <w:sz w:val="19"/>
+          <w:szCs w:val="19"/>
+        </w:rPr>
+        <w:t xml:space="preserve">                    </w:t>
+      </w:r>
+      <w:proofErr w:type="gramStart"/>
+      <w:r>
+        <w:rPr>
+          <w:rFonts w:ascii="Consolas" w:hAnsi="Consolas" w:cs="Consolas"/>
+          <w:color w:val="0000FF"/>
+          <w:sz w:val="19"/>
+          <w:szCs w:val="19"/>
+        </w:rPr>
+        <w:t>new</w:t>
+      </w:r>
+      <w:proofErr w:type="gramEnd"/>
+      <w:r>
+        <w:rPr>
+          <w:rFonts w:ascii="Consolas" w:hAnsi="Consolas" w:cs="Consolas"/>
+          <w:color w:val="000000"/>
+          <w:sz w:val="19"/>
+          <w:szCs w:val="19"/>
+        </w:rPr>
+        <w:t xml:space="preserve"> Product1</w:t>
+      </w:r>
+    </w:p>
+    <w:p>
+      <w:pPr>
+        <w:autoSpaceDE w:val="0"/>
+        <w:autoSpaceDN w:val="0"/>
+        <w:adjustRightInd w:val="0"/>
+        <w:spacing w:after="0" w:line="240" w:lineRule="auto"/>
+        <w:rPr>
+          <w:rFonts w:ascii="Consolas" w:hAnsi="Consolas" w:cs="Consolas"/>
+          <w:color w:val="000000"/>
+          <w:sz w:val="19"/>
+          <w:szCs w:val="19"/>
+        </w:rPr>
+      </w:pPr>
+      <w:r>
+        <w:rPr>
+          <w:rFonts w:ascii="Consolas" w:hAnsi="Consolas" w:cs="Consolas"/>
+          <w:color w:val="000000"/>
+          <w:sz w:val="19"/>
+          <w:szCs w:val="19"/>
+        </w:rPr>
+        <w:t xml:space="preserve">                    {</w:t>
+      </w:r>
+    </w:p>
+    <w:p>
+      <w:pPr>
+        <w:autoSpaceDE w:val="0"/>
+        <w:autoSpaceDN w:val="0"/>
+        <w:adjustRightInd w:val="0"/>
+        <w:spacing w:after="0" w:line="240" w:lineRule="auto"/>
+        <w:rPr>
+          <w:rFonts w:ascii="Consolas" w:hAnsi="Consolas" w:cs="Consolas"/>
+          <w:color w:val="000000"/>
+          <w:sz w:val="19"/>
+          <w:szCs w:val="19"/>
+        </w:rPr>
+      </w:pPr>
+      <w:r>
+        <w:rPr>
+          <w:rFonts w:ascii="Consolas" w:hAnsi="Consolas" w:cs="Consolas"/>
+          <w:color w:val="000000"/>
+          <w:sz w:val="19"/>
+          <w:szCs w:val="19"/>
+        </w:rPr>
+        <w:t xml:space="preserve">                        Id = 3001,</w:t>
+      </w:r>
+    </w:p>
+    <w:p>
+      <w:pPr>
+        <w:autoSpaceDE w:val="0"/>
+        <w:autoSpaceDN w:val="0"/>
+        <w:adjustRightInd w:val="0"/>
+        <w:spacing w:after="0" w:line="240" w:lineRule="auto"/>
+        <w:rPr>
+          <w:rFonts w:ascii="Consolas" w:hAnsi="Consolas" w:cs="Consolas"/>
+          <w:color w:val="000000"/>
+          <w:sz w:val="19"/>
+          <w:szCs w:val="19"/>
+        </w:rPr>
+      </w:pPr>
+      <w:r>
+        <w:rPr>
+          <w:rFonts w:ascii="Consolas" w:hAnsi="Consolas" w:cs="Consolas"/>
+          <w:color w:val="000000"/>
+          <w:sz w:val="19"/>
+          <w:szCs w:val="19"/>
+        </w:rPr>
+        <w:t xml:space="preserve">                        UniqueProperty1 = </w:t>
+      </w:r>
+      <w:r>
+        <w:rPr>
+          <w:rFonts w:ascii="Consolas" w:hAnsi="Consolas" w:cs="Consolas"/>
+          <w:color w:val="A31515"/>
+          <w:sz w:val="19"/>
+          <w:szCs w:val="19"/>
+        </w:rPr>
+        <w:t>"value 3001"</w:t>
+      </w:r>
+    </w:p>
+    <w:p>
+      <w:pPr>
+        <w:autoSpaceDE w:val="0"/>
+        <w:autoSpaceDN w:val="0"/>
+        <w:adjustRightInd w:val="0"/>
+        <w:spacing w:after="0" w:line="240" w:lineRule="auto"/>
+        <w:rPr>
+          <w:rFonts w:ascii="Consolas" w:hAnsi="Consolas" w:cs="Consolas"/>
+          <w:color w:val="000000"/>
+          <w:sz w:val="19"/>
+          <w:szCs w:val="19"/>
+        </w:rPr>
+      </w:pPr>
+      <w:r>
+        <w:rPr>
+          <w:rFonts w:ascii="Consolas" w:hAnsi="Consolas" w:cs="Consolas"/>
+          <w:color w:val="000000"/>
+          <w:sz w:val="19"/>
+          <w:szCs w:val="19"/>
+        </w:rPr>
+        <w:t xml:space="preserve">                    },</w:t>
+      </w:r>
+    </w:p>
+    <w:p>
+      <w:pPr>
+        <w:autoSpaceDE w:val="0"/>
+        <w:autoSpaceDN w:val="0"/>
+        <w:adjustRightInd w:val="0"/>
+        <w:spacing w:after="0" w:line="240" w:lineRule="auto"/>
+        <w:rPr>
+          <w:rFonts w:ascii="Consolas" w:hAnsi="Consolas" w:cs="Consolas"/>
+          <w:color w:val="000000"/>
+          <w:sz w:val="19"/>
+          <w:szCs w:val="19"/>
+        </w:rPr>
+      </w:pPr>
+      <w:r>
+        <w:rPr>
+          <w:rFonts w:ascii="Consolas" w:hAnsi="Consolas" w:cs="Consolas"/>
+          <w:color w:val="000000"/>
+          <w:sz w:val="19"/>
+          <w:szCs w:val="19"/>
+        </w:rPr>
+        <w:t xml:space="preserve">                    </w:t>
+      </w:r>
+      <w:proofErr w:type="gramStart"/>
+      <w:r>
+        <w:rPr>
+          <w:rFonts w:ascii="Consolas" w:hAnsi="Consolas" w:cs="Consolas"/>
+          <w:color w:val="0000FF"/>
+          <w:sz w:val="19"/>
+          <w:szCs w:val="19"/>
+        </w:rPr>
+        <w:t>new</w:t>
+      </w:r>
+      <w:proofErr w:type="gramEnd"/>
+      <w:r>
+        <w:rPr>
+          <w:rFonts w:ascii="Consolas" w:hAnsi="Consolas" w:cs="Consolas"/>
+          <w:color w:val="000000"/>
+          <w:sz w:val="19"/>
+          <w:szCs w:val="19"/>
+        </w:rPr>
+        <w:t xml:space="preserve"> Product2</w:t>
+      </w:r>
+    </w:p>
+    <w:p>
+      <w:pPr>
+        <w:autoSpaceDE w:val="0"/>
+        <w:autoSpaceDN w:val="0"/>
+        <w:adjustRightInd w:val="0"/>
+        <w:spacing w:after="0" w:line="240" w:lineRule="auto"/>
+        <w:rPr>
+          <w:rFonts w:ascii="Consolas" w:hAnsi="Consolas" w:cs="Consolas"/>
+          <w:color w:val="000000"/>
+          <w:sz w:val="19"/>
+          <w:szCs w:val="19"/>
+        </w:rPr>
+      </w:pPr>
+      <w:r>
+        <w:rPr>
+          <w:rFonts w:ascii="Consolas" w:hAnsi="Consolas" w:cs="Consolas"/>
+          <w:color w:val="000000"/>
+          <w:sz w:val="19"/>
+          <w:szCs w:val="19"/>
+        </w:rPr>
+        <w:t xml:space="preserve">                    {</w:t>
+      </w:r>
+    </w:p>
+    <w:p>
+      <w:pPr>
+        <w:autoSpaceDE w:val="0"/>
+        <w:autoSpaceDN w:val="0"/>
+        <w:adjustRightInd w:val="0"/>
+        <w:spacing w:after="0" w:line="240" w:lineRule="auto"/>
+        <w:rPr>
+          <w:rFonts w:ascii="Consolas" w:hAnsi="Consolas" w:cs="Consolas"/>
+          <w:color w:val="000000"/>
+          <w:sz w:val="19"/>
+          <w:szCs w:val="19"/>
+        </w:rPr>
+      </w:pPr>
+      <w:r>
+        <w:rPr>
+          <w:rFonts w:ascii="Consolas" w:hAnsi="Consolas" w:cs="Consolas"/>
+          <w:color w:val="000000"/>
+          <w:sz w:val="19"/>
+          <w:szCs w:val="19"/>
+        </w:rPr>
+        <w:t xml:space="preserve">                        Id = 3002,</w:t>
+      </w:r>
+    </w:p>
+    <w:p>
+      <w:pPr>
+        <w:autoSpaceDE w:val="0"/>
+        <w:autoSpaceDN w:val="0"/>
+        <w:adjustRightInd w:val="0"/>
+        <w:spacing w:after="0" w:line="240" w:lineRule="auto"/>
+        <w:rPr>
+          <w:rFonts w:ascii="Consolas" w:hAnsi="Consolas" w:cs="Consolas"/>
+          <w:color w:val="000000"/>
+          <w:sz w:val="19"/>
+          <w:szCs w:val="19"/>
+        </w:rPr>
+      </w:pPr>
+      <w:r>
+        <w:rPr>
+          <w:rFonts w:ascii="Consolas" w:hAnsi="Consolas" w:cs="Consolas"/>
+          <w:color w:val="000000"/>
+          <w:sz w:val="19"/>
+          <w:szCs w:val="19"/>
+        </w:rPr>
+        <w:t xml:space="preserve">                        UniqueProperty2 = </w:t>
+      </w:r>
+      <w:r>
+        <w:rPr>
+          <w:rFonts w:ascii="Consolas" w:hAnsi="Consolas" w:cs="Consolas"/>
+          <w:color w:val="A31515"/>
+          <w:sz w:val="19"/>
+          <w:szCs w:val="19"/>
+        </w:rPr>
+        <w:t>"value 3002"</w:t>
+      </w:r>
+    </w:p>
+    <w:p>
+      <w:pPr>
+        <w:autoSpaceDE w:val="0"/>
+        <w:autoSpaceDN w:val="0"/>
+        <w:adjustRightInd w:val="0"/>
+        <w:spacing w:after="0" w:line="240" w:lineRule="auto"/>
+        <w:rPr>
+          <w:rFonts w:ascii="Consolas" w:hAnsi="Consolas" w:cs="Consolas"/>
+          <w:color w:val="000000"/>
+          <w:sz w:val="19"/>
+          <w:szCs w:val="19"/>
+        </w:rPr>
+      </w:pPr>
+      <w:r>
+        <w:rPr>
+          <w:rFonts w:ascii="Consolas" w:hAnsi="Consolas" w:cs="Consolas"/>
+          <w:color w:val="000000"/>
+          <w:sz w:val="19"/>
+          <w:szCs w:val="19"/>
+        </w:rPr>
+        <w:t xml:space="preserve">                    },</w:t>
+      </w:r>
+    </w:p>
+    <w:p>
+      <w:pPr>
+        <w:autoSpaceDE w:val="0"/>
+        <w:autoSpaceDN w:val="0"/>
+        <w:adjustRightInd w:val="0"/>
+        <w:spacing w:after="0" w:line="240" w:lineRule="auto"/>
+        <w:rPr>
+          <w:rFonts w:ascii="Consolas" w:hAnsi="Consolas" w:cs="Consolas"/>
+          <w:color w:val="000000"/>
+          <w:sz w:val="19"/>
+          <w:szCs w:val="19"/>
+        </w:rPr>
+      </w:pPr>
+      <w:r>
+        <w:rPr>
+          <w:rFonts w:ascii="Consolas" w:hAnsi="Consolas" w:cs="Consolas"/>
+          <w:color w:val="000000"/>
+          <w:sz w:val="19"/>
+          <w:szCs w:val="19"/>
+        </w:rPr>
+        <w:t xml:space="preserve">                    </w:t>
+      </w:r>
+      <w:proofErr w:type="gramStart"/>
+      <w:r>
+        <w:rPr>
+          <w:rFonts w:ascii="Consolas" w:hAnsi="Consolas" w:cs="Consolas"/>
+          <w:color w:val="0000FF"/>
+          <w:sz w:val="19"/>
+          <w:szCs w:val="19"/>
+        </w:rPr>
+        <w:t>new</w:t>
+      </w:r>
+      <w:proofErr w:type="gramEnd"/>
+      <w:r>
+        <w:rPr>
+          <w:rFonts w:ascii="Consolas" w:hAnsi="Consolas" w:cs="Consolas"/>
+          <w:color w:val="000000"/>
+          <w:sz w:val="19"/>
+          <w:szCs w:val="19"/>
+        </w:rPr>
+        <w:t xml:space="preserve"> Product1</w:t>
+      </w:r>
+    </w:p>
+    <w:p>
+      <w:pPr>
+        <w:autoSpaceDE w:val="0"/>
+        <w:autoSpaceDN w:val="0"/>
+        <w:adjustRightInd w:val="0"/>
+        <w:spacing w:after="0" w:line="240" w:lineRule="auto"/>
+        <w:rPr>
+          <w:rFonts w:ascii="Consolas" w:hAnsi="Consolas" w:cs="Consolas"/>
+          <w:color w:val="000000"/>
+          <w:sz w:val="19"/>
+          <w:szCs w:val="19"/>
+        </w:rPr>
+      </w:pPr>
+      <w:r>
+        <w:rPr>
+          <w:rFonts w:ascii="Consolas" w:hAnsi="Consolas" w:cs="Consolas"/>
+          <w:color w:val="000000"/>
+          <w:sz w:val="19"/>
+          <w:szCs w:val="19"/>
+        </w:rPr>
+        <w:t xml:space="preserve">                    {</w:t>
+      </w:r>
+    </w:p>
+    <w:p>
+      <w:pPr>
+        <w:autoSpaceDE w:val="0"/>
+        <w:autoSpaceDN w:val="0"/>
+        <w:adjustRightInd w:val="0"/>
+        <w:spacing w:after="0" w:line="240" w:lineRule="auto"/>
+        <w:rPr>
+          <w:rFonts w:ascii="Consolas" w:hAnsi="Consolas" w:cs="Consolas"/>
+          <w:color w:val="000000"/>
+          <w:sz w:val="19"/>
+          <w:szCs w:val="19"/>
+        </w:rPr>
+      </w:pPr>
+      <w:r>
+        <w:rPr>
+          <w:rFonts w:ascii="Consolas" w:hAnsi="Consolas" w:cs="Consolas"/>
+          <w:color w:val="000000"/>
+          <w:sz w:val="19"/>
+          <w:szCs w:val="19"/>
+        </w:rPr>
+        <w:t xml:space="preserve">                        Id = 3003,</w:t>
+      </w:r>
+    </w:p>
+    <w:p>
+      <w:pPr>
+        <w:autoSpaceDE w:val="0"/>
+        <w:autoSpaceDN w:val="0"/>
+        <w:adjustRightInd w:val="0"/>
+        <w:spacing w:after="0" w:line="240" w:lineRule="auto"/>
+        <w:rPr>
+          <w:rFonts w:ascii="Consolas" w:hAnsi="Consolas" w:cs="Consolas"/>
+          <w:color w:val="000000"/>
+          <w:sz w:val="19"/>
+          <w:szCs w:val="19"/>
+        </w:rPr>
+      </w:pPr>
+      <w:r>
+        <w:rPr>
+          <w:rFonts w:ascii="Consolas" w:hAnsi="Consolas" w:cs="Consolas"/>
+          <w:color w:val="000000"/>
+          <w:sz w:val="19"/>
+          <w:szCs w:val="19"/>
+        </w:rPr>
+        <w:t xml:space="preserve">                        UniqueProperty1 = </w:t>
+      </w:r>
+      <w:r>
+        <w:rPr>
+          <w:rFonts w:ascii="Consolas" w:hAnsi="Consolas" w:cs="Consolas"/>
+          <w:color w:val="A31515"/>
+          <w:sz w:val="19"/>
+          <w:szCs w:val="19"/>
+        </w:rPr>
+        <w:t>"value 3003"</w:t>
+      </w:r>
+    </w:p>
+    <w:p>
+      <w:pPr>
+        <w:autoSpaceDE w:val="0"/>
+        <w:autoSpaceDN w:val="0"/>
+        <w:adjustRightInd w:val="0"/>
+        <w:spacing w:after="0" w:line="240" w:lineRule="auto"/>
+        <w:rPr>
+          <w:rFonts w:ascii="Consolas" w:hAnsi="Consolas" w:cs="Consolas"/>
+          <w:color w:val="000000"/>
+          <w:sz w:val="19"/>
+          <w:szCs w:val="19"/>
+        </w:rPr>
+      </w:pPr>
+      <w:r>
+        <w:rPr>
+          <w:rFonts w:ascii="Consolas" w:hAnsi="Consolas" w:cs="Consolas"/>
+          <w:color w:val="000000"/>
+          <w:sz w:val="19"/>
+          <w:szCs w:val="19"/>
+        </w:rPr>
+        <w:t xml:space="preserve">                    }</w:t>
+      </w:r>
+    </w:p>
+    <w:p>
+      <w:pPr>
+        <w:autoSpaceDE w:val="0"/>
+        <w:autoSpaceDN w:val="0"/>
+        <w:adjustRightInd w:val="0"/>
+        <w:spacing w:after="0" w:line="240" w:lineRule="auto"/>
+        <w:rPr>
+          <w:rFonts w:ascii="Consolas" w:hAnsi="Consolas" w:cs="Consolas"/>
+          <w:color w:val="000000"/>
+          <w:sz w:val="19"/>
+          <w:szCs w:val="19"/>
+        </w:rPr>
+      </w:pPr>
+      <w:r>
+        <w:rPr>
+          <w:rFonts w:ascii="Consolas" w:hAnsi="Consolas" w:cs="Consolas"/>
+          <w:color w:val="000000"/>
+          <w:sz w:val="19"/>
+          <w:szCs w:val="19"/>
+        </w:rPr>
+        <w:t xml:space="preserve">                },</w:t>
+      </w:r>
+    </w:p>
+    <w:p>
+      <w:pPr>
+        <w:autoSpaceDE w:val="0"/>
+        <w:autoSpaceDN w:val="0"/>
+        <w:adjustRightInd w:val="0"/>
+        <w:spacing w:after="0" w:line="240" w:lineRule="auto"/>
+        <w:rPr>
+          <w:rFonts w:ascii="Consolas" w:hAnsi="Consolas" w:cs="Consolas"/>
+          <w:color w:val="000000"/>
+          <w:sz w:val="19"/>
+          <w:szCs w:val="19"/>
+        </w:rPr>
+      </w:pPr>
+      <w:r>
+        <w:rPr>
+          <w:rFonts w:ascii="Consolas" w:hAnsi="Consolas" w:cs="Consolas"/>
+          <w:color w:val="000000"/>
+          <w:sz w:val="19"/>
+          <w:szCs w:val="19"/>
+        </w:rPr>
+        <w:t xml:space="preserve">                </w:t>
+      </w:r>
+      <w:proofErr w:type="spellStart"/>
+      <w:r>
+        <w:rPr>
+          <w:rFonts w:ascii="Consolas" w:hAnsi="Consolas" w:cs="Consolas"/>
+          <w:color w:val="000000"/>
+          <w:sz w:val="19"/>
+          <w:szCs w:val="19"/>
+        </w:rPr>
+        <w:t>DList</w:t>
+      </w:r>
+      <w:proofErr w:type="spellEnd"/>
+      <w:r>
+        <w:rPr>
+          <w:rFonts w:ascii="Consolas" w:hAnsi="Consolas" w:cs="Consolas"/>
+          <w:color w:val="000000"/>
+          <w:sz w:val="19"/>
+          <w:szCs w:val="19"/>
+        </w:rPr>
+        <w:t xml:space="preserve"> = </w:t>
+      </w:r>
+      <w:r>
+        <w:rPr>
+          <w:rFonts w:ascii="Consolas" w:hAnsi="Consolas" w:cs="Consolas"/>
+          <w:color w:val="0000FF"/>
+          <w:sz w:val="19"/>
+          <w:szCs w:val="19"/>
+        </w:rPr>
+        <w:t>new</w:t>
+      </w:r>
+      <w:r>
+        <w:rPr>
+          <w:rFonts w:ascii="Consolas" w:hAnsi="Consolas" w:cs="Consolas"/>
+          <w:color w:val="000000"/>
+          <w:sz w:val="19"/>
+          <w:szCs w:val="19"/>
+        </w:rPr>
+        <w:t xml:space="preserve"> List&lt;Product&gt;</w:t>
+      </w:r>
+    </w:p>
+    <w:p>
+      <w:pPr>
+        <w:autoSpaceDE w:val="0"/>
+        <w:autoSpaceDN w:val="0"/>
+        <w:adjustRightInd w:val="0"/>
+        <w:spacing w:after="0" w:line="240" w:lineRule="auto"/>
+        <w:rPr>
+          <w:rFonts w:ascii="Consolas" w:hAnsi="Consolas" w:cs="Consolas"/>
+          <w:color w:val="000000"/>
+          <w:sz w:val="19"/>
+          <w:szCs w:val="19"/>
+        </w:rPr>
+      </w:pPr>
+      <w:r>
+        <w:rPr>
+          <w:rFonts w:ascii="Consolas" w:hAnsi="Consolas" w:cs="Consolas"/>
+          <w:color w:val="000000"/>
+          <w:sz w:val="19"/>
+          <w:szCs w:val="19"/>
+        </w:rPr>
+        <w:t xml:space="preserve">                {</w:t>
+      </w:r>
+    </w:p>
+    <w:p>
+      <w:pPr>
+        <w:autoSpaceDE w:val="0"/>
+        <w:autoSpaceDN w:val="0"/>
+        <w:adjustRightInd w:val="0"/>
+        <w:spacing w:after="0" w:line="240" w:lineRule="auto"/>
+        <w:rPr>
+          <w:rFonts w:ascii="Consolas" w:hAnsi="Consolas" w:cs="Consolas"/>
+          <w:color w:val="000000"/>
+          <w:sz w:val="19"/>
+          <w:szCs w:val="19"/>
+        </w:rPr>
+      </w:pPr>
+      <w:r>
+        <w:rPr>
+          <w:rFonts w:ascii="Consolas" w:hAnsi="Consolas" w:cs="Consolas"/>
+          <w:color w:val="000000"/>
+          <w:sz w:val="19"/>
+          <w:szCs w:val="19"/>
+        </w:rPr>
+        <w:t xml:space="preserve">                    </w:t>
+      </w:r>
+      <w:proofErr w:type="gramStart"/>
+      <w:r>
+        <w:rPr>
+          <w:rFonts w:ascii="Consolas" w:hAnsi="Consolas" w:cs="Consolas"/>
+          <w:color w:val="0000FF"/>
+          <w:sz w:val="19"/>
+          <w:szCs w:val="19"/>
+        </w:rPr>
+        <w:t>new</w:t>
+      </w:r>
+      <w:proofErr w:type="gramEnd"/>
+      <w:r>
+        <w:rPr>
+          <w:rFonts w:ascii="Consolas" w:hAnsi="Consolas" w:cs="Consolas"/>
+          <w:color w:val="000000"/>
+          <w:sz w:val="19"/>
+          <w:szCs w:val="19"/>
+        </w:rPr>
+        <w:t xml:space="preserve"> Product2</w:t>
+      </w:r>
+    </w:p>
+    <w:p>
+      <w:pPr>
+        <w:autoSpaceDE w:val="0"/>
+        <w:autoSpaceDN w:val="0"/>
+        <w:adjustRightInd w:val="0"/>
+        <w:spacing w:after="0" w:line="240" w:lineRule="auto"/>
+        <w:rPr>
+          <w:rFonts w:ascii="Consolas" w:hAnsi="Consolas" w:cs="Consolas"/>
+          <w:color w:val="000000"/>
+          <w:sz w:val="19"/>
+          <w:szCs w:val="19"/>
+        </w:rPr>
+      </w:pPr>
+      <w:r>
+        <w:rPr>
+          <w:rFonts w:ascii="Consolas" w:hAnsi="Consolas" w:cs="Consolas"/>
+          <w:color w:val="000000"/>
+          <w:sz w:val="19"/>
+          <w:szCs w:val="19"/>
+        </w:rPr>
+        <w:t xml:space="preserve">                    {</w:t>
+      </w:r>
+    </w:p>
+    <w:p>
+      <w:pPr>
+        <w:autoSpaceDE w:val="0"/>
+        <w:autoSpaceDN w:val="0"/>
+        <w:adjustRightInd w:val="0"/>
+        <w:spacing w:after="0" w:line="240" w:lineRule="auto"/>
+        <w:rPr>
+          <w:rFonts w:ascii="Consolas" w:hAnsi="Consolas" w:cs="Consolas"/>
+          <w:color w:val="000000"/>
+          <w:sz w:val="19"/>
+          <w:szCs w:val="19"/>
+        </w:rPr>
+      </w:pPr>
+      <w:r>
+        <w:rPr>
+          <w:rFonts w:ascii="Consolas" w:hAnsi="Consolas" w:cs="Consolas"/>
+          <w:color w:val="000000"/>
+          <w:sz w:val="19"/>
+          <w:szCs w:val="19"/>
+        </w:rPr>
+        <w:t xml:space="preserve">                        Id = 4001,</w:t>
+      </w:r>
+    </w:p>
+    <w:p>
+      <w:pPr>
+        <w:autoSpaceDE w:val="0"/>
+        <w:autoSpaceDN w:val="0"/>
+        <w:adjustRightInd w:val="0"/>
+        <w:spacing w:after="0" w:line="240" w:lineRule="auto"/>
+        <w:rPr>
+          <w:rFonts w:ascii="Consolas" w:hAnsi="Consolas" w:cs="Consolas"/>
+          <w:color w:val="000000"/>
+          <w:sz w:val="19"/>
+          <w:szCs w:val="19"/>
+        </w:rPr>
+      </w:pPr>
+      <w:r>
+        <w:rPr>
+          <w:rFonts w:ascii="Consolas" w:hAnsi="Consolas" w:cs="Consolas"/>
+          <w:color w:val="000000"/>
+          <w:sz w:val="19"/>
+          <w:szCs w:val="19"/>
+        </w:rPr>
+        <w:t xml:space="preserve">                        UniqueProperty2 = </w:t>
+      </w:r>
+      <w:r>
+        <w:rPr>
+          <w:rFonts w:ascii="Consolas" w:hAnsi="Consolas" w:cs="Consolas"/>
+          <w:color w:val="A31515"/>
+          <w:sz w:val="19"/>
+          <w:szCs w:val="19"/>
+        </w:rPr>
+        <w:t>"value 4001"</w:t>
+      </w:r>
+    </w:p>
+    <w:p>
+      <w:pPr>
+        <w:autoSpaceDE w:val="0"/>
+        <w:autoSpaceDN w:val="0"/>
+        <w:adjustRightInd w:val="0"/>
+        <w:spacing w:after="0" w:line="240" w:lineRule="auto"/>
+        <w:rPr>
+          <w:rFonts w:ascii="Consolas" w:hAnsi="Consolas" w:cs="Consolas"/>
+          <w:color w:val="000000"/>
+          <w:sz w:val="19"/>
+          <w:szCs w:val="19"/>
+        </w:rPr>
+      </w:pPr>
+      <w:r>
+        <w:rPr>
+          <w:rFonts w:ascii="Consolas" w:hAnsi="Consolas" w:cs="Consolas"/>
+          <w:color w:val="000000"/>
+          <w:sz w:val="19"/>
+          <w:szCs w:val="19"/>
+        </w:rPr>
+        <w:t xml:space="preserve">                    },</w:t>
+      </w:r>
+    </w:p>
+    <w:p>
+      <w:pPr>
+        <w:autoSpaceDE w:val="0"/>
+        <w:autoSpaceDN w:val="0"/>
+        <w:adjustRightInd w:val="0"/>
+        <w:spacing w:after="0" w:line="240" w:lineRule="auto"/>
+        <w:rPr>
+          <w:rFonts w:ascii="Consolas" w:hAnsi="Consolas" w:cs="Consolas"/>
+          <w:color w:val="000000"/>
+          <w:sz w:val="19"/>
+          <w:szCs w:val="19"/>
+        </w:rPr>
+      </w:pPr>
+      <w:r>
+        <w:rPr>
+          <w:rFonts w:ascii="Consolas" w:hAnsi="Consolas" w:cs="Consolas"/>
+          <w:color w:val="000000"/>
+          <w:sz w:val="19"/>
+          <w:szCs w:val="19"/>
+        </w:rPr>
+        <w:t xml:space="preserve">                    </w:t>
+      </w:r>
+      <w:proofErr w:type="gramStart"/>
+      <w:r>
+        <w:rPr>
+          <w:rFonts w:ascii="Consolas" w:hAnsi="Consolas" w:cs="Consolas"/>
+          <w:color w:val="0000FF"/>
+          <w:sz w:val="19"/>
+          <w:szCs w:val="19"/>
+        </w:rPr>
+        <w:t>new</w:t>
+      </w:r>
+      <w:proofErr w:type="gramEnd"/>
+      <w:r>
+        <w:rPr>
+          <w:rFonts w:ascii="Consolas" w:hAnsi="Consolas" w:cs="Consolas"/>
+          <w:color w:val="000000"/>
+          <w:sz w:val="19"/>
+          <w:szCs w:val="19"/>
+        </w:rPr>
+        <w:t xml:space="preserve"> Product1</w:t>
+      </w:r>
+    </w:p>
+    <w:p>
+      <w:pPr>
+        <w:autoSpaceDE w:val="0"/>
+        <w:autoSpaceDN w:val="0"/>
+        <w:adjustRightInd w:val="0"/>
+        <w:spacing w:after="0" w:line="240" w:lineRule="auto"/>
+        <w:rPr>
+          <w:rFonts w:ascii="Consolas" w:hAnsi="Consolas" w:cs="Consolas"/>
+          <w:color w:val="000000"/>
+          <w:sz w:val="19"/>
+          <w:szCs w:val="19"/>
+        </w:rPr>
+      </w:pPr>
+      <w:r>
+        <w:rPr>
+          <w:rFonts w:ascii="Consolas" w:hAnsi="Consolas" w:cs="Consolas"/>
+          <w:color w:val="000000"/>
+          <w:sz w:val="19"/>
+          <w:szCs w:val="19"/>
+        </w:rPr>
+        <w:t xml:space="preserve">                    {</w:t>
+      </w:r>
+    </w:p>
+    <w:p>
+      <w:pPr>
+        <w:autoSpaceDE w:val="0"/>
+        <w:autoSpaceDN w:val="0"/>
+        <w:adjustRightInd w:val="0"/>
+        <w:spacing w:after="0" w:line="240" w:lineRule="auto"/>
+        <w:rPr>
+          <w:rFonts w:ascii="Consolas" w:hAnsi="Consolas" w:cs="Consolas"/>
+          <w:color w:val="000000"/>
+          <w:sz w:val="19"/>
+          <w:szCs w:val="19"/>
+        </w:rPr>
+      </w:pPr>
+      <w:r>
+        <w:rPr>
+          <w:rFonts w:ascii="Consolas" w:hAnsi="Consolas" w:cs="Consolas"/>
+          <w:color w:val="000000"/>
+          <w:sz w:val="19"/>
+          <w:szCs w:val="19"/>
+        </w:rPr>
+        <w:t xml:space="preserve">                        Id = 4002,</w:t>
+      </w:r>
+    </w:p>
+    <w:p>
+      <w:pPr>
+        <w:autoSpaceDE w:val="0"/>
+        <w:autoSpaceDN w:val="0"/>
+        <w:adjustRightInd w:val="0"/>
+        <w:spacing w:after="0" w:line="240" w:lineRule="auto"/>
+        <w:rPr>
+          <w:rFonts w:ascii="Consolas" w:hAnsi="Consolas" w:cs="Consolas"/>
+          <w:color w:val="000000"/>
+          <w:sz w:val="19"/>
+          <w:szCs w:val="19"/>
+        </w:rPr>
+      </w:pPr>
+      <w:r>
+        <w:rPr>
+          <w:rFonts w:ascii="Consolas" w:hAnsi="Consolas" w:cs="Consolas"/>
+          <w:color w:val="000000"/>
+          <w:sz w:val="19"/>
+          <w:szCs w:val="19"/>
+        </w:rPr>
+        <w:lastRenderedPageBreak/>
+        <w:t xml:space="preserve">                        UniqueProperty1 = </w:t>
+      </w:r>
+      <w:r>
+        <w:rPr>
+          <w:rFonts w:ascii="Consolas" w:hAnsi="Consolas" w:cs="Consolas"/>
+          <w:color w:val="A31515"/>
+          <w:sz w:val="19"/>
+          <w:szCs w:val="19"/>
+        </w:rPr>
+        <w:t>"value 4002"</w:t>
+      </w:r>
+    </w:p>
+    <w:p>
+      <w:pPr>
+        <w:autoSpaceDE w:val="0"/>
+        <w:autoSpaceDN w:val="0"/>
+        <w:adjustRightInd w:val="0"/>
+        <w:spacing w:after="0" w:line="240" w:lineRule="auto"/>
+        <w:rPr>
+          <w:rFonts w:ascii="Consolas" w:hAnsi="Consolas" w:cs="Consolas"/>
+          <w:color w:val="000000"/>
+          <w:sz w:val="19"/>
+          <w:szCs w:val="19"/>
+        </w:rPr>
+      </w:pPr>
+      <w:r>
+        <w:rPr>
+          <w:rFonts w:ascii="Consolas" w:hAnsi="Consolas" w:cs="Consolas"/>
+          <w:color w:val="000000"/>
+          <w:sz w:val="19"/>
+          <w:szCs w:val="19"/>
+        </w:rPr>
+        <w:t xml:space="preserve">                    },</w:t>
+      </w:r>
+    </w:p>
+    <w:p>
+      <w:pPr>
+        <w:autoSpaceDE w:val="0"/>
+        <w:autoSpaceDN w:val="0"/>
+        <w:adjustRightInd w:val="0"/>
+        <w:spacing w:after="0" w:line="240" w:lineRule="auto"/>
+        <w:rPr>
+          <w:rFonts w:ascii="Consolas" w:hAnsi="Consolas" w:cs="Consolas"/>
+          <w:color w:val="000000"/>
+          <w:sz w:val="19"/>
+          <w:szCs w:val="19"/>
+        </w:rPr>
+      </w:pPr>
+      <w:r>
+        <w:rPr>
+          <w:rFonts w:ascii="Consolas" w:hAnsi="Consolas" w:cs="Consolas"/>
+          <w:color w:val="000000"/>
+          <w:sz w:val="19"/>
+          <w:szCs w:val="19"/>
+        </w:rPr>
+        <w:t xml:space="preserve">                    </w:t>
+      </w:r>
+      <w:proofErr w:type="gramStart"/>
+      <w:r>
+        <w:rPr>
+          <w:rFonts w:ascii="Consolas" w:hAnsi="Consolas" w:cs="Consolas"/>
+          <w:color w:val="0000FF"/>
+          <w:sz w:val="19"/>
+          <w:szCs w:val="19"/>
+        </w:rPr>
+        <w:t>new</w:t>
+      </w:r>
+      <w:proofErr w:type="gramEnd"/>
+      <w:r>
+        <w:rPr>
+          <w:rFonts w:ascii="Consolas" w:hAnsi="Consolas" w:cs="Consolas"/>
+          <w:color w:val="000000"/>
+          <w:sz w:val="19"/>
+          <w:szCs w:val="19"/>
+        </w:rPr>
+        <w:t xml:space="preserve"> Product2</w:t>
+      </w:r>
+    </w:p>
+    <w:p>
+      <w:pPr>
+        <w:autoSpaceDE w:val="0"/>
+        <w:autoSpaceDN w:val="0"/>
+        <w:adjustRightInd w:val="0"/>
+        <w:spacing w:after="0" w:line="240" w:lineRule="auto"/>
+        <w:rPr>
+          <w:rFonts w:ascii="Consolas" w:hAnsi="Consolas" w:cs="Consolas"/>
+          <w:color w:val="000000"/>
+          <w:sz w:val="19"/>
+          <w:szCs w:val="19"/>
+        </w:rPr>
+      </w:pPr>
+      <w:r>
+        <w:rPr>
+          <w:rFonts w:ascii="Consolas" w:hAnsi="Consolas" w:cs="Consolas"/>
+          <w:color w:val="000000"/>
+          <w:sz w:val="19"/>
+          <w:szCs w:val="19"/>
+        </w:rPr>
+        <w:t xml:space="preserve">                    {</w:t>
+      </w:r>
+    </w:p>
+    <w:p>
+      <w:pPr>
+        <w:autoSpaceDE w:val="0"/>
+        <w:autoSpaceDN w:val="0"/>
+        <w:adjustRightInd w:val="0"/>
+        <w:spacing w:after="0" w:line="240" w:lineRule="auto"/>
+        <w:rPr>
+          <w:rFonts w:ascii="Consolas" w:hAnsi="Consolas" w:cs="Consolas"/>
+          <w:color w:val="000000"/>
+          <w:sz w:val="19"/>
+          <w:szCs w:val="19"/>
+        </w:rPr>
+      </w:pPr>
+      <w:r>
+        <w:rPr>
+          <w:rFonts w:ascii="Consolas" w:hAnsi="Consolas" w:cs="Consolas"/>
+          <w:color w:val="000000"/>
+          <w:sz w:val="19"/>
+          <w:szCs w:val="19"/>
+        </w:rPr>
         <w:t xml:space="preserve">                        Id = 4003,</w:t>
       </w:r>
     </w:p>
@@ -11359,8 +11451,6 @@
           <w:szCs w:val="19"/>
         </w:rPr>
       </w:pPr>
-      <w:bookmarkStart w:id="0" w:name="_GoBack"/>
-      <w:bookmarkEnd w:id="0"/>
       <w:r>
         <w:rPr>
           <w:rFonts w:ascii="Consolas" w:hAnsi="Consolas" w:cs="Consolas"/>

</xml_diff>

<commit_message>
JsonSerializer: Added link to https://github.com/penblade/Tips/tree/master/Tips.JsonSerializer.
</commit_message>
<xml_diff>
--- a/Tips.JsonSerializer/docs/Create a custom JSON Serialization Binder to resolve Derived Types.docx
+++ b/Tips.JsonSerializer/docs/Create a custom JSON Serialization Binder to resolve Derived Types.docx
@@ -79,7 +79,26 @@
         <w:t xml:space="preserve">C# .NET Core WebApi </w:t>
       </w:r>
       <w:r>
-        <w:t>using the JSON serializer.</w:t>
+        <w:t>using the JSON serializer</w:t>
+      </w:r>
+      <w:r>
+        <w:t xml:space="preserve">.  Check out </w:t>
+      </w:r>
+      <w:hyperlink r:id="rId8" w:history="1">
+        <w:r>
+          <w:rPr>
+            <w:rStyle w:val="Hyperlink"/>
+          </w:rPr>
+          <w:t>https://github.com/penblade/Tips/tree/master/Tips.JsonSerializer</w:t>
+        </w:r>
+      </w:hyperlink>
+      <w:r>
+        <w:t xml:space="preserve"> for the entire solution</w:t>
+      </w:r>
+      <w:bookmarkStart w:id="0" w:name="_GoBack"/>
+      <w:bookmarkEnd w:id="0"/>
+      <w:r>
+        <w:t>.</w:t>
       </w:r>
       <w:r>
         <w:t xml:space="preserve">  </w:t>
@@ -2500,10 +2519,7 @@
     <w:p/>
     <w:p>
       <w:r>
-        <w:t xml:space="preserve">With the Derived Types and basic controller setup, let's add a CustomJsonSerializationBinder that implement the Newtonsoft.JSON DefaultSerializationBinder.  </w:t>
-      </w:r>
-      <w:r>
-        <w:t xml:space="preserve">In this scenario I don't want to enforce the assembly name.  I also want to inject into the serialization binder the namespace name up to the folder </w:t>
+        <w:t xml:space="preserve">With the Derived Types and basic controller setup, let's add a CustomJsonSerializationBinder that implement the Newtonsoft.JSON DefaultSerializationBinder.  In this scenario I don't want to enforce the assembly name.  I also want to inject into the serialization binder the namespace name up to the folder </w:t>
       </w:r>
       <w:r>
         <w:lastRenderedPageBreak/>
@@ -3721,13 +3737,7 @@
         <w:t>.</w:t>
       </w:r>
       <w:r>
-        <w:t xml:space="preserve">  We also set the </w:t>
-      </w:r>
-      <w:r>
-        <w:t>TypeNameHandling</w:t>
-      </w:r>
-      <w:r>
-        <w:t xml:space="preserve"> to TypeNameHandling.Auto.  This will add the $type property to JSON when serializing and deserializing, but only for Derived Types.</w:t>
+        <w:t xml:space="preserve">  We also set the TypeNameHandling to TypeNameHandling.Auto.  This will add the $type property to JSON when serializing and deserializing, but only for Derived Types.</w:t>
       </w:r>
     </w:p>
     <w:p>
@@ -4524,8 +4534,6 @@
         </w:rPr>
         <w:t xml:space="preserve">        }</w:t>
       </w:r>
-      <w:bookmarkStart w:id="0" w:name="_GoBack"/>
-      <w:bookmarkEnd w:id="0"/>
     </w:p>
     <w:p>
       <w:pPr>
@@ -4578,7 +4586,7 @@
       <w:r>
         <w:t xml:space="preserve">I've included a unit test that I used to create the example JSON for the integration test using </w:t>
       </w:r>
-      <w:hyperlink r:id="rId8" w:history="1">
+      <w:hyperlink r:id="rId9" w:history="1">
         <w:r>
           <w:rPr>
             <w:rStyle w:val="Hyperlink"/>
@@ -4589,7 +4597,7 @@
       <w:r>
         <w:t xml:space="preserve"> (</w:t>
       </w:r>
-      <w:hyperlink r:id="rId9" w:history="1">
+      <w:hyperlink r:id="rId10" w:history="1">
         <w:r>
           <w:rPr>
             <w:rStyle w:val="Hyperlink"/>
@@ -4600,7 +4608,7 @@
       <w:r>
         <w:t xml:space="preserve"> and </w:t>
       </w:r>
-      <w:hyperlink r:id="rId10" w:history="1">
+      <w:hyperlink r:id="rId11" w:history="1">
         <w:r>
           <w:rPr>
             <w:rStyle w:val="Hyperlink"/>
@@ -8635,7 +8643,7 @@
                     <pic:cNvPicPr/>
                   </pic:nvPicPr>
                   <pic:blipFill>
-                    <a:blip r:embed="rId11"/>
+                    <a:blip r:embed="rId12"/>
                     <a:stretch>
                       <a:fillRect/>
                     </a:stretch>
@@ -8686,7 +8694,7 @@
                     <pic:cNvPicPr/>
                   </pic:nvPicPr>
                   <pic:blipFill>
-                    <a:blip r:embed="rId12"/>
+                    <a:blip r:embed="rId13"/>
                     <a:stretch>
                       <a:fillRect/>
                     </a:stretch>

</xml_diff>